<commit_message>
Fehlerkorrektur Display, Aktualisierung Versionsnummer
</commit_message>
<xml_diff>
--- a/M2b-Laufzettel.docx
+++ b/M2b-Laufzettel.docx
@@ -3011,8 +3011,16 @@
               <w:spacing w:before="300" w:afterLines="300" w:after="720"/>
             </w:pPr>
             <w:r>
-              <w:t>6: LCD-Displays</w:t>
-            </w:r>
+              <w:t xml:space="preserve">6: </w:t>
+            </w:r>
+            <w:r>
+              <w:t>RGB-Backlight-</w:t>
+            </w:r>
+            <w:r>
+              <w:t>LCD</w:t>
+            </w:r>
+            <w:bookmarkStart w:id="0" w:name="_GoBack"/>
+            <w:bookmarkEnd w:id="0"/>
           </w:p>
           <w:p>
             <w:pPr>
@@ -3472,10 +3480,7 @@
         </w:tc>
       </w:tr>
     </w:tbl>
-    <w:p>
-      <w:bookmarkStart w:id="0" w:name="_GoBack"/>
-      <w:bookmarkEnd w:id="0"/>
-    </w:p>
+    <w:p/>
     <w:sectPr>
       <w:headerReference w:type="even" r:id="rId17"/>
       <w:headerReference w:type="default" r:id="rId18"/>
@@ -5065,21 +5070,21 @@
         <v:path o:extrusionok="f" gradientshapeok="t" o:connecttype="rect"/>
         <o:lock v:ext="edit" aspectratio="t"/>
       </v:shapetype>
-      <v:shape id="_x0000_i1029" type="#_x0000_t75" alt="Sad Face with No Fill" style="width:29.45pt;height:29.45pt;visibility:visible" o:gfxdata="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" o:bullet="t">
+      <v:shape id="_x0000_i1068" type="#_x0000_t75" alt="Sad Face with No Fill" style="width:29.35pt;height:29.35pt;visibility:visible" o:gfxdata="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" o:bullet="t">
         <v:imagedata r:id="rId1" o:title="" cropbottom="-702f" cropright="-702f"/>
       </v:shape>
     </w:pict>
   </w:numPicBullet>
   <w:numPicBullet w:numPicBulletId="1">
     <w:pict>
-      <v:shape id="_x0000_i1030" type="#_x0000_t75" alt="Sad Face with No Fill" style="width:383.8pt;height:383.8pt;visibility:visible" o:bullet="t">
+      <v:shape id="_x0000_i1069" type="#_x0000_t75" alt="Sad Face with No Fill" style="width:384pt;height:384pt;visibility:visible" o:bullet="t">
         <v:imagedata r:id="rId2" o:title="Sad Face with No Fill"/>
       </v:shape>
     </w:pict>
   </w:numPicBullet>
   <w:numPicBullet w:numPicBulletId="2">
     <w:pict>
-      <v:shape id="_x0000_i1031" type="#_x0000_t75" alt="Sad Face with No Fill" style="width:44.45pt;height:44.45pt;visibility:visible" o:bullet="t">
+      <v:shape id="_x0000_i1070" type="#_x0000_t75" alt="Sad Face with No Fill" style="width:44.25pt;height:44.25pt;visibility:visible" o:bullet="t">
         <v:imagedata r:id="rId3" o:title="Sad Face with No Fill"/>
         <o:lock v:ext="edit" aspectratio="f"/>
       </v:shape>
@@ -6580,7 +6585,7 @@
     </w:rPrDefault>
     <w:pPrDefault/>
   </w:docDefaults>
-  <w:latentStyles w:defLockedState="0" w:defUIPriority="99" w:defSemiHidden="0" w:defUnhideWhenUsed="0" w:defQFormat="0" w:count="376">
+  <w:latentStyles w:defLockedState="0" w:defUIPriority="99" w:defSemiHidden="0" w:defUnhideWhenUsed="0" w:defQFormat="0" w:count="377">
     <w:lsdException w:name="Normal" w:uiPriority="0" w:qFormat="1"/>
     <w:lsdException w:name="heading 1" w:uiPriority="9" w:qFormat="1"/>
     <w:lsdException w:name="heading 2" w:semiHidden="1" w:uiPriority="9" w:unhideWhenUsed="1" w:qFormat="1"/>
@@ -6686,7 +6691,6 @@
     <w:lsdException w:name="HTML Sample" w:semiHidden="1" w:unhideWhenUsed="1"/>
     <w:lsdException w:name="HTML Typewriter" w:semiHidden="1" w:unhideWhenUsed="1"/>
     <w:lsdException w:name="HTML Variable" w:semiHidden="1" w:unhideWhenUsed="1"/>
-    <w:lsdException w:name="Normal Table" w:semiHidden="1" w:unhideWhenUsed="1"/>
     <w:lsdException w:name="annotation subject" w:semiHidden="1" w:unhideWhenUsed="1"/>
     <w:lsdException w:name="No List" w:semiHidden="1" w:unhideWhenUsed="1"/>
     <w:lsdException w:name="Outline List 1" w:semiHidden="1" w:unhideWhenUsed="1"/>
@@ -6733,10 +6737,8 @@
     <w:lsdException w:name="Table Subtle 2" w:semiHidden="1" w:unhideWhenUsed="1"/>
     <w:lsdException w:name="Table Web 1" w:semiHidden="1" w:unhideWhenUsed="1"/>
     <w:lsdException w:name="Table Web 2" w:semiHidden="1" w:unhideWhenUsed="1"/>
-    <w:lsdException w:name="Table Web 3" w:semiHidden="1" w:unhideWhenUsed="1"/>
     <w:lsdException w:name="Balloon Text" w:semiHidden="1" w:unhideWhenUsed="1"/>
     <w:lsdException w:name="Table Grid" w:uiPriority="59"/>
-    <w:lsdException w:name="Table Theme" w:semiHidden="1" w:unhideWhenUsed="1"/>
     <w:lsdException w:name="Placeholder Text" w:semiHidden="1"/>
     <w:lsdException w:name="No Spacing" w:uiPriority="1" w:qFormat="1"/>
     <w:lsdException w:name="Light Shading" w:uiPriority="60"/>
@@ -6957,6 +6959,7 @@
     <w:lsdException w:name="Hashtag" w:semiHidden="1" w:unhideWhenUsed="1"/>
     <w:lsdException w:name="Unresolved Mention" w:semiHidden="1" w:unhideWhenUsed="1"/>
     <w:lsdException w:name="Smart Link" w:semiHidden="1" w:unhideWhenUsed="1"/>
+    <w:lsdException w:name="Smart Link Error" w:semiHidden="1" w:unhideWhenUsed="1"/>
   </w:latentStyles>
   <w:style w:type="paragraph" w:default="1" w:styleId="Normal">
     <w:name w:val="Normal"/>

</xml_diff>

<commit_message>
Blöcke hinzugefügt zur besseren Ansteuerung von Piezo-Summern, alle Dateien entsprechend aktualisiert
</commit_message>
<xml_diff>
--- a/M2b-Laufzettel.docx
+++ b/M2b-Laufzettel.docx
@@ -1,6 +1,6 @@
 
 <file path=word/document.xml><?xml version="1.0" encoding="utf-8"?>
-<w:document xmlns:wpc="http://schemas.microsoft.com/office/word/2010/wordprocessingCanvas" xmlns:cx="http://schemas.microsoft.com/office/drawing/2014/chartex" xmlns:cx1="http://schemas.microsoft.com/office/drawing/2015/9/8/chartex" xmlns:cx2="http://schemas.microsoft.com/office/drawing/2015/10/21/chartex" xmlns:cx3="http://schemas.microsoft.com/office/drawing/2016/5/9/chartex" xmlns:cx4="http://schemas.microsoft.com/office/drawing/2016/5/10/chartex" xmlns:cx5="http://schemas.microsoft.com/office/drawing/2016/5/11/chartex" xmlns:cx6="http://schemas.microsoft.com/office/drawing/2016/5/12/chartex" xmlns:cx7="http://schemas.microsoft.com/office/drawing/2016/5/13/chartex" xmlns:cx8="http://schemas.microsoft.com/office/drawing/2016/5/14/chartex" xmlns:mc="http://schemas.openxmlformats.org/markup-compatibility/2006" xmlns:aink="http://schemas.microsoft.com/office/drawing/2016/ink" xmlns:am3d="http://schemas.microsoft.com/office/drawing/2017/model3d" xmlns:o="urn:schemas-microsoft-com:office:office" xmlns:r="http://schemas.openxmlformats.org/officeDocument/2006/relationships" xmlns:m="http://schemas.openxmlformats.org/officeDocument/2006/math" xmlns:v="urn:schemas-microsoft-com:vml" xmlns:wp14="http://schemas.microsoft.com/office/word/2010/wordprocessingDrawing" xmlns:wp="http://schemas.openxmlformats.org/drawingml/2006/wordprocessingDrawing" xmlns:w10="urn:schemas-microsoft-com:office:word" xmlns:w="http://schemas.openxmlformats.org/wordprocessingml/2006/main" xmlns:w14="http://schemas.microsoft.com/office/word/2010/wordml" xmlns:w15="http://schemas.microsoft.com/office/word/2012/wordml" xmlns:w16cid="http://schemas.microsoft.com/office/word/2016/wordml/cid" xmlns:w16se="http://schemas.microsoft.com/office/word/2015/wordml/symex" xmlns:wpg="http://schemas.microsoft.com/office/word/2010/wordprocessingGroup" xmlns:wpi="http://schemas.microsoft.com/office/word/2010/wordprocessingInk" xmlns:wne="http://schemas.microsoft.com/office/word/2006/wordml" xmlns:wps="http://schemas.microsoft.com/office/word/2010/wordprocessingShape" mc:Ignorable="w14 w15 w16se w16cid wp14">
+<w:document xmlns:wpc="http://schemas.microsoft.com/office/word/2010/wordprocessingCanvas" xmlns:cx="http://schemas.microsoft.com/office/drawing/2014/chartex" xmlns:cx1="http://schemas.microsoft.com/office/drawing/2015/9/8/chartex" xmlns:cx2="http://schemas.microsoft.com/office/drawing/2015/10/21/chartex" xmlns:cx3="http://schemas.microsoft.com/office/drawing/2016/5/9/chartex" xmlns:cx4="http://schemas.microsoft.com/office/drawing/2016/5/10/chartex" xmlns:cx5="http://schemas.microsoft.com/office/drawing/2016/5/11/chartex" xmlns:cx6="http://schemas.microsoft.com/office/drawing/2016/5/12/chartex" xmlns:cx7="http://schemas.microsoft.com/office/drawing/2016/5/13/chartex" xmlns:cx8="http://schemas.microsoft.com/office/drawing/2016/5/14/chartex" xmlns:mc="http://schemas.openxmlformats.org/markup-compatibility/2006" xmlns:aink="http://schemas.microsoft.com/office/drawing/2016/ink" xmlns:am3d="http://schemas.microsoft.com/office/drawing/2017/model3d" xmlns:o="urn:schemas-microsoft-com:office:office" xmlns:r="http://schemas.openxmlformats.org/officeDocument/2006/relationships" xmlns:m="http://schemas.openxmlformats.org/officeDocument/2006/math" xmlns:v="urn:schemas-microsoft-com:vml" xmlns:wp14="http://schemas.microsoft.com/office/word/2010/wordprocessingDrawing" xmlns:wp="http://schemas.openxmlformats.org/drawingml/2006/wordprocessingDrawing" xmlns:w10="urn:schemas-microsoft-com:office:word" xmlns:w="http://schemas.openxmlformats.org/wordprocessingml/2006/main" xmlns:w14="http://schemas.microsoft.com/office/word/2010/wordml" xmlns:w15="http://schemas.microsoft.com/office/word/2012/wordml" xmlns:w16cex="http://schemas.microsoft.com/office/word/2018/wordml/cex" xmlns:w16cid="http://schemas.microsoft.com/office/word/2016/wordml/cid" xmlns:w16="http://schemas.microsoft.com/office/word/2018/wordml" xmlns:w16se="http://schemas.microsoft.com/office/word/2015/wordml/symex" xmlns:wpg="http://schemas.microsoft.com/office/word/2010/wordprocessingGroup" xmlns:wpi="http://schemas.microsoft.com/office/word/2010/wordprocessingInk" xmlns:wne="http://schemas.microsoft.com/office/word/2006/wordml" xmlns:wps="http://schemas.microsoft.com/office/word/2010/wordprocessingShape" mc:Ignorable="w14 w15 w16se w16cid w16 w16cex wp14">
   <w:body>
     <w:tbl>
       <w:tblPr>
@@ -2580,7 +2580,7 @@
               <w:rPr>
                 <w:lang w:val="de-DE"/>
               </w:rPr>
-              <w:t>Ton erzeugen/abschalten</w:t>
+              <w:t>Melodie spielen</w:t>
             </w:r>
           </w:p>
           <w:p>
@@ -2600,13 +2600,7 @@
               <w:rPr>
                 <w:lang w:val="de-DE"/>
               </w:rPr>
-              <w:t xml:space="preserve">Programm </w:t>
-            </w:r>
-            <w:r>
-              <w:rPr>
-                <w:lang w:val="de-DE"/>
-              </w:rPr>
-              <w:t>erklären</w:t>
+              <w:t>Kinderlied spielen</w:t>
             </w:r>
           </w:p>
           <w:p>
@@ -2626,7 +2620,33 @@
               <w:rPr>
                 <w:lang w:val="de-DE"/>
               </w:rPr>
-              <w:t>Sirene</w:t>
+              <w:t>Programm erklären</w:t>
+            </w:r>
+          </w:p>
+          <w:p>
+            <w:pPr>
+              <w:pStyle w:val="ListParagraph"/>
+              <w:numPr>
+                <w:ilvl w:val="0"/>
+                <w:numId w:val="9"/>
+              </w:numPr>
+              <w:spacing w:after="300" w:line="600" w:lineRule="exact"/>
+              <w:ind w:left="324" w:hanging="284"/>
+              <w:rPr>
+                <w:lang w:val="de-DE"/>
+              </w:rPr>
+            </w:pPr>
+            <w:r>
+              <w:rPr>
+                <w:lang w:val="de-DE"/>
+              </w:rPr>
+              <w:t>Polizei</w:t>
+            </w:r>
+            <w:r>
+              <w:rPr>
+                <w:lang w:val="de-DE"/>
+              </w:rPr>
+              <w:t>irene</w:t>
             </w:r>
           </w:p>
           <w:p>
@@ -3019,8 +3039,6 @@
             <w:r>
               <w:t>LCD</w:t>
             </w:r>
-            <w:bookmarkStart w:id="0" w:name="_GoBack"/>
-            <w:bookmarkEnd w:id="0"/>
           </w:p>
           <w:p>
             <w:pPr>
@@ -3482,12 +3500,10 @@
     </w:tbl>
     <w:p/>
     <w:sectPr>
-      <w:headerReference w:type="even" r:id="rId17"/>
-      <w:headerReference w:type="default" r:id="rId18"/>
-      <w:footerReference w:type="even" r:id="rId19"/>
-      <w:footerReference w:type="default" r:id="rId20"/>
-      <w:headerReference w:type="first" r:id="rId21"/>
-      <w:footerReference w:type="first" r:id="rId22"/>
+      <w:headerReference w:type="default" r:id="rId17"/>
+      <w:footerReference w:type="default" r:id="rId18"/>
+      <w:headerReference w:type="first" r:id="rId19"/>
+      <w:footerReference w:type="first" r:id="rId20"/>
       <w:pgSz w:w="16817" w:h="11901" w:orient="landscape"/>
       <w:pgMar w:top="1588" w:right="1134" w:bottom="1418" w:left="1418" w:header="567" w:footer="709" w:gutter="0"/>
       <w:cols w:space="708"/>
@@ -3498,7 +3514,7 @@
 </file>
 
 <file path=word/endnotes.xml><?xml version="1.0" encoding="utf-8"?>
-<w:endnotes xmlns:wpc="http://schemas.microsoft.com/office/word/2010/wordprocessingCanvas" xmlns:cx="http://schemas.microsoft.com/office/drawing/2014/chartex" xmlns:cx1="http://schemas.microsoft.com/office/drawing/2015/9/8/chartex" xmlns:cx2="http://schemas.microsoft.com/office/drawing/2015/10/21/chartex" xmlns:cx3="http://schemas.microsoft.com/office/drawing/2016/5/9/chartex" xmlns:cx4="http://schemas.microsoft.com/office/drawing/2016/5/10/chartex" xmlns:cx5="http://schemas.microsoft.com/office/drawing/2016/5/11/chartex" xmlns:cx6="http://schemas.microsoft.com/office/drawing/2016/5/12/chartex" xmlns:cx7="http://schemas.microsoft.com/office/drawing/2016/5/13/chartex" xmlns:cx8="http://schemas.microsoft.com/office/drawing/2016/5/14/chartex" xmlns:mc="http://schemas.openxmlformats.org/markup-compatibility/2006" xmlns:aink="http://schemas.microsoft.com/office/drawing/2016/ink" xmlns:am3d="http://schemas.microsoft.com/office/drawing/2017/model3d" xmlns:o="urn:schemas-microsoft-com:office:office" xmlns:r="http://schemas.openxmlformats.org/officeDocument/2006/relationships" xmlns:m="http://schemas.openxmlformats.org/officeDocument/2006/math" xmlns:v="urn:schemas-microsoft-com:vml" xmlns:wp14="http://schemas.microsoft.com/office/word/2010/wordprocessingDrawing" xmlns:wp="http://schemas.openxmlformats.org/drawingml/2006/wordprocessingDrawing" xmlns:w10="urn:schemas-microsoft-com:office:word" xmlns:w="http://schemas.openxmlformats.org/wordprocessingml/2006/main" xmlns:w14="http://schemas.microsoft.com/office/word/2010/wordml" xmlns:w15="http://schemas.microsoft.com/office/word/2012/wordml" xmlns:w16cid="http://schemas.microsoft.com/office/word/2016/wordml/cid" xmlns:w16se="http://schemas.microsoft.com/office/word/2015/wordml/symex" xmlns:wpg="http://schemas.microsoft.com/office/word/2010/wordprocessingGroup" xmlns:wpi="http://schemas.microsoft.com/office/word/2010/wordprocessingInk" xmlns:wne="http://schemas.microsoft.com/office/word/2006/wordml" xmlns:wps="http://schemas.microsoft.com/office/word/2010/wordprocessingShape" mc:Ignorable="w14 w15 w16se w16cid wp14">
+<w:endnotes xmlns:wpc="http://schemas.microsoft.com/office/word/2010/wordprocessingCanvas" xmlns:cx="http://schemas.microsoft.com/office/drawing/2014/chartex" xmlns:cx1="http://schemas.microsoft.com/office/drawing/2015/9/8/chartex" xmlns:cx2="http://schemas.microsoft.com/office/drawing/2015/10/21/chartex" xmlns:cx3="http://schemas.microsoft.com/office/drawing/2016/5/9/chartex" xmlns:cx4="http://schemas.microsoft.com/office/drawing/2016/5/10/chartex" xmlns:cx5="http://schemas.microsoft.com/office/drawing/2016/5/11/chartex" xmlns:cx6="http://schemas.microsoft.com/office/drawing/2016/5/12/chartex" xmlns:cx7="http://schemas.microsoft.com/office/drawing/2016/5/13/chartex" xmlns:cx8="http://schemas.microsoft.com/office/drawing/2016/5/14/chartex" xmlns:mc="http://schemas.openxmlformats.org/markup-compatibility/2006" xmlns:aink="http://schemas.microsoft.com/office/drawing/2016/ink" xmlns:am3d="http://schemas.microsoft.com/office/drawing/2017/model3d" xmlns:o="urn:schemas-microsoft-com:office:office" xmlns:r="http://schemas.openxmlformats.org/officeDocument/2006/relationships" xmlns:m="http://schemas.openxmlformats.org/officeDocument/2006/math" xmlns:v="urn:schemas-microsoft-com:vml" xmlns:wp14="http://schemas.microsoft.com/office/word/2010/wordprocessingDrawing" xmlns:wp="http://schemas.openxmlformats.org/drawingml/2006/wordprocessingDrawing" xmlns:w10="urn:schemas-microsoft-com:office:word" xmlns:w="http://schemas.openxmlformats.org/wordprocessingml/2006/main" xmlns:w14="http://schemas.microsoft.com/office/word/2010/wordml" xmlns:w15="http://schemas.microsoft.com/office/word/2012/wordml" xmlns:w16cex="http://schemas.microsoft.com/office/word/2018/wordml/cex" xmlns:w16cid="http://schemas.microsoft.com/office/word/2016/wordml/cid" xmlns:w16="http://schemas.microsoft.com/office/word/2018/wordml" xmlns:w16se="http://schemas.microsoft.com/office/word/2015/wordml/symex" xmlns:wpg="http://schemas.microsoft.com/office/word/2010/wordprocessingGroup" xmlns:wpi="http://schemas.microsoft.com/office/word/2010/wordprocessingInk" xmlns:wne="http://schemas.microsoft.com/office/word/2006/wordml" xmlns:wps="http://schemas.microsoft.com/office/word/2010/wordprocessingShape" mc:Ignorable="w14 w15 w16se w16cid w16 w16cex wp14">
   <w:endnote w:type="separator" w:id="-1">
     <w:p>
       <w:r>
@@ -3517,74 +3533,143 @@
 </file>
 
 <file path=word/footer1.xml><?xml version="1.0" encoding="utf-8"?>
-<w:ftr xmlns:wpc="http://schemas.microsoft.com/office/word/2010/wordprocessingCanvas" xmlns:cx="http://schemas.microsoft.com/office/drawing/2014/chartex" xmlns:cx1="http://schemas.microsoft.com/office/drawing/2015/9/8/chartex" xmlns:cx2="http://schemas.microsoft.com/office/drawing/2015/10/21/chartex" xmlns:cx3="http://schemas.microsoft.com/office/drawing/2016/5/9/chartex" xmlns:cx4="http://schemas.microsoft.com/office/drawing/2016/5/10/chartex" xmlns:cx5="http://schemas.microsoft.com/office/drawing/2016/5/11/chartex" xmlns:cx6="http://schemas.microsoft.com/office/drawing/2016/5/12/chartex" xmlns:cx7="http://schemas.microsoft.com/office/drawing/2016/5/13/chartex" xmlns:cx8="http://schemas.microsoft.com/office/drawing/2016/5/14/chartex" xmlns:mc="http://schemas.openxmlformats.org/markup-compatibility/2006" xmlns:aink="http://schemas.microsoft.com/office/drawing/2016/ink" xmlns:am3d="http://schemas.microsoft.com/office/drawing/2017/model3d" xmlns:o="urn:schemas-microsoft-com:office:office" xmlns:r="http://schemas.openxmlformats.org/officeDocument/2006/relationships" xmlns:m="http://schemas.openxmlformats.org/officeDocument/2006/math" xmlns:v="urn:schemas-microsoft-com:vml" xmlns:wp14="http://schemas.microsoft.com/office/word/2010/wordprocessingDrawing" xmlns:wp="http://schemas.openxmlformats.org/drawingml/2006/wordprocessingDrawing" xmlns:w10="urn:schemas-microsoft-com:office:word" xmlns:w="http://schemas.openxmlformats.org/wordprocessingml/2006/main" xmlns:w14="http://schemas.microsoft.com/office/word/2010/wordml" xmlns:w15="http://schemas.microsoft.com/office/word/2012/wordml" xmlns:w16cid="http://schemas.microsoft.com/office/word/2016/wordml/cid" xmlns:w16se="http://schemas.microsoft.com/office/word/2015/wordml/symex" xmlns:wpg="http://schemas.microsoft.com/office/word/2010/wordprocessingGroup" xmlns:wpi="http://schemas.microsoft.com/office/word/2010/wordprocessingInk" xmlns:wne="http://schemas.microsoft.com/office/word/2006/wordml" xmlns:wps="http://schemas.microsoft.com/office/word/2010/wordprocessingShape" mc:Ignorable="w14 w15 w16se w16cid wp14">
-  <w:p>
-    <w:pPr>
-      <w:pStyle w:val="Footer"/>
-    </w:pPr>
-  </w:p>
-</w:ftr>
-</file>
-
-<file path=word/footer2.xml><?xml version="1.0" encoding="utf-8"?>
-<w:ftr xmlns:wpc="http://schemas.microsoft.com/office/word/2010/wordprocessingCanvas" xmlns:cx="http://schemas.microsoft.com/office/drawing/2014/chartex" xmlns:cx1="http://schemas.microsoft.com/office/drawing/2015/9/8/chartex" xmlns:cx2="http://schemas.microsoft.com/office/drawing/2015/10/21/chartex" xmlns:cx3="http://schemas.microsoft.com/office/drawing/2016/5/9/chartex" xmlns:cx4="http://schemas.microsoft.com/office/drawing/2016/5/10/chartex" xmlns:cx5="http://schemas.microsoft.com/office/drawing/2016/5/11/chartex" xmlns:cx6="http://schemas.microsoft.com/office/drawing/2016/5/12/chartex" xmlns:cx7="http://schemas.microsoft.com/office/drawing/2016/5/13/chartex" xmlns:cx8="http://schemas.microsoft.com/office/drawing/2016/5/14/chartex" xmlns:mc="http://schemas.openxmlformats.org/markup-compatibility/2006" xmlns:aink="http://schemas.microsoft.com/office/drawing/2016/ink" xmlns:am3d="http://schemas.microsoft.com/office/drawing/2017/model3d" xmlns:o="urn:schemas-microsoft-com:office:office" xmlns:r="http://schemas.openxmlformats.org/officeDocument/2006/relationships" xmlns:m="http://schemas.openxmlformats.org/officeDocument/2006/math" xmlns:v="urn:schemas-microsoft-com:vml" xmlns:wp14="http://schemas.microsoft.com/office/word/2010/wordprocessingDrawing" xmlns:wp="http://schemas.openxmlformats.org/drawingml/2006/wordprocessingDrawing" xmlns:w10="urn:schemas-microsoft-com:office:word" xmlns:w="http://schemas.openxmlformats.org/wordprocessingml/2006/main" xmlns:w14="http://schemas.microsoft.com/office/word/2010/wordml" xmlns:w15="http://schemas.microsoft.com/office/word/2012/wordml" xmlns:w16cid="http://schemas.microsoft.com/office/word/2016/wordml/cid" xmlns:w16se="http://schemas.microsoft.com/office/word/2015/wordml/symex" xmlns:wpg="http://schemas.microsoft.com/office/word/2010/wordprocessingGroup" xmlns:wpi="http://schemas.microsoft.com/office/word/2010/wordprocessingInk" xmlns:wne="http://schemas.microsoft.com/office/word/2006/wordml" xmlns:wps="http://schemas.microsoft.com/office/word/2010/wordprocessingShape" mc:Ignorable="w14 w15 w16se w16cid wp14">
+<w:ftr xmlns:wpc="http://schemas.microsoft.com/office/word/2010/wordprocessingCanvas" xmlns:cx="http://schemas.microsoft.com/office/drawing/2014/chartex" xmlns:cx1="http://schemas.microsoft.com/office/drawing/2015/9/8/chartex" xmlns:cx2="http://schemas.microsoft.com/office/drawing/2015/10/21/chartex" xmlns:cx3="http://schemas.microsoft.com/office/drawing/2016/5/9/chartex" xmlns:cx4="http://schemas.microsoft.com/office/drawing/2016/5/10/chartex" xmlns:cx5="http://schemas.microsoft.com/office/drawing/2016/5/11/chartex" xmlns:cx6="http://schemas.microsoft.com/office/drawing/2016/5/12/chartex" xmlns:cx7="http://schemas.microsoft.com/office/drawing/2016/5/13/chartex" xmlns:cx8="http://schemas.microsoft.com/office/drawing/2016/5/14/chartex" xmlns:mc="http://schemas.openxmlformats.org/markup-compatibility/2006" xmlns:aink="http://schemas.microsoft.com/office/drawing/2016/ink" xmlns:am3d="http://schemas.microsoft.com/office/drawing/2017/model3d" xmlns:o="urn:schemas-microsoft-com:office:office" xmlns:r="http://schemas.openxmlformats.org/officeDocument/2006/relationships" xmlns:m="http://schemas.openxmlformats.org/officeDocument/2006/math" xmlns:v="urn:schemas-microsoft-com:vml" xmlns:wp14="http://schemas.microsoft.com/office/word/2010/wordprocessingDrawing" xmlns:wp="http://schemas.openxmlformats.org/drawingml/2006/wordprocessingDrawing" xmlns:w10="urn:schemas-microsoft-com:office:word" xmlns:w="http://schemas.openxmlformats.org/wordprocessingml/2006/main" xmlns:w14="http://schemas.microsoft.com/office/word/2010/wordml" xmlns:w15="http://schemas.microsoft.com/office/word/2012/wordml" xmlns:w16cex="http://schemas.microsoft.com/office/word/2018/wordml/cex" xmlns:w16cid="http://schemas.microsoft.com/office/word/2016/wordml/cid" xmlns:w16="http://schemas.microsoft.com/office/word/2018/wordml" xmlns:w16se="http://schemas.microsoft.com/office/word/2015/wordml/symex" xmlns:wpg="http://schemas.microsoft.com/office/word/2010/wordprocessingGroup" xmlns:wpi="http://schemas.microsoft.com/office/word/2010/wordprocessingInk" xmlns:wne="http://schemas.microsoft.com/office/word/2006/wordml" xmlns:wps="http://schemas.microsoft.com/office/word/2010/wordprocessingShape" mc:Ignorable="w14 w15 w16se w16cid w16 w16cex wp14">
   <w:p>
     <w:pPr>
       <w:pStyle w:val="Footer"/>
     </w:pPr>
     <w:r>
       <w:rPr>
+        <w:b/>
         <w:noProof/>
-      </w:rPr>
-      <w:drawing>
-        <wp:anchor distT="0" distB="0" distL="114300" distR="114300" simplePos="0" relativeHeight="251676672" behindDoc="1" locked="0" layoutInCell="1" allowOverlap="1" wp14:anchorId="0DD923EE" wp14:editId="464BCD7A">
-          <wp:simplePos x="0" y="0"/>
-          <wp:positionH relativeFrom="column">
-            <wp:posOffset>8429712</wp:posOffset>
-          </wp:positionH>
-          <wp:positionV relativeFrom="page">
-            <wp:posOffset>6948805</wp:posOffset>
-          </wp:positionV>
-          <wp:extent cx="823595" cy="288290"/>
-          <wp:effectExtent l="0" t="0" r="1905" b="3810"/>
-          <wp:wrapNone/>
-          <wp:docPr id="10" name="Picture 10"/>
-          <wp:cNvGraphicFramePr>
-            <a:graphicFrameLocks xmlns:a="http://schemas.openxmlformats.org/drawingml/2006/main" noChangeAspect="1"/>
-          </wp:cNvGraphicFramePr>
-          <a:graphic xmlns:a="http://schemas.openxmlformats.org/drawingml/2006/main">
-            <a:graphicData uri="http://schemas.openxmlformats.org/drawingml/2006/picture">
-              <pic:pic xmlns:pic="http://schemas.openxmlformats.org/drawingml/2006/picture">
-                <pic:nvPicPr>
-                  <pic:cNvPr id="1" name=""/>
-                  <pic:cNvPicPr/>
-                </pic:nvPicPr>
-                <pic:blipFill>
-                  <a:blip r:embed="rId1"/>
-                  <a:stretch>
-                    <a:fillRect/>
-                  </a:stretch>
-                </pic:blipFill>
-                <pic:spPr>
-                  <a:xfrm>
-                    <a:off x="0" y="0"/>
-                    <a:ext cx="823595" cy="288290"/>
-                  </a:xfrm>
-                  <a:prstGeom prst="rect">
-                    <a:avLst/>
-                  </a:prstGeom>
-                </pic:spPr>
-              </pic:pic>
-            </a:graphicData>
-          </a:graphic>
-          <wp14:sizeRelH relativeFrom="page">
-            <wp14:pctWidth>0</wp14:pctWidth>
-          </wp14:sizeRelH>
-          <wp14:sizeRelV relativeFrom="page">
-            <wp14:pctHeight>0</wp14:pctHeight>
-          </wp14:sizeRelV>
-        </wp:anchor>
-      </w:drawing>
+        <w:color w:val="183553"/>
+        <w:sz w:val="28"/>
+        <w:szCs w:val="28"/>
+      </w:rPr>
+      <mc:AlternateContent>
+        <mc:Choice Requires="wpg">
+          <w:drawing>
+            <wp:anchor distT="0" distB="0" distL="114300" distR="114300" simplePos="0" relativeHeight="251678720" behindDoc="1" locked="0" layoutInCell="1" allowOverlap="1" wp14:anchorId="5564A60C" wp14:editId="117C754E">
+              <wp:simplePos x="0" y="0"/>
+              <wp:positionH relativeFrom="column">
+                <wp:posOffset>8456903</wp:posOffset>
+              </wp:positionH>
+              <wp:positionV relativeFrom="paragraph">
+                <wp:posOffset>-34290</wp:posOffset>
+              </wp:positionV>
+              <wp:extent cx="597612" cy="449470"/>
+              <wp:effectExtent l="12700" t="12700" r="0" b="0"/>
+              <wp:wrapNone/>
+              <wp:docPr id="4" name="Group 4"/>
+              <wp:cNvGraphicFramePr/>
+              <a:graphic xmlns:a="http://schemas.openxmlformats.org/drawingml/2006/main">
+                <a:graphicData uri="http://schemas.microsoft.com/office/word/2010/wordprocessingGroup">
+                  <wpg:wgp>
+                    <wpg:cNvGrpSpPr/>
+                    <wpg:grpSpPr>
+                      <a:xfrm>
+                        <a:off x="0" y="0"/>
+                        <a:ext cx="597612" cy="449470"/>
+                        <a:chOff x="-1" y="5167"/>
+                        <a:chExt cx="828000" cy="622595"/>
+                      </a:xfrm>
+                    </wpg:grpSpPr>
+                    <pic:pic xmlns:pic="http://schemas.openxmlformats.org/drawingml/2006/picture">
+                      <pic:nvPicPr>
+                        <pic:cNvPr id="7" name="Picture 7"/>
+                        <pic:cNvPicPr>
+                          <a:picLocks noChangeAspect="1"/>
+                        </pic:cNvPicPr>
+                      </pic:nvPicPr>
+                      <pic:blipFill>
+                        <a:blip r:embed="rId1"/>
+                        <a:stretch>
+                          <a:fillRect/>
+                        </a:stretch>
+                      </pic:blipFill>
+                      <pic:spPr>
+                        <a:xfrm>
+                          <a:off x="7615" y="5167"/>
+                          <a:ext cx="810000" cy="326929"/>
+                        </a:xfrm>
+                        <a:prstGeom prst="rect">
+                          <a:avLst/>
+                        </a:prstGeom>
+                        <a:ln w="9525">
+                          <a:solidFill>
+                            <a:schemeClr val="tx1"/>
+                          </a:solidFill>
+                        </a:ln>
+                      </pic:spPr>
+                    </pic:pic>
+                    <pic:pic xmlns:pic="http://schemas.openxmlformats.org/drawingml/2006/picture">
+                      <pic:nvPicPr>
+                        <pic:cNvPr id="19" name="Picture 19"/>
+                        <pic:cNvPicPr>
+                          <a:picLocks noChangeAspect="1"/>
+                        </pic:cNvPicPr>
+                      </pic:nvPicPr>
+                      <pic:blipFill>
+                        <a:blip r:embed="rId2"/>
+                        <a:stretch>
+                          <a:fillRect/>
+                        </a:stretch>
+                      </pic:blipFill>
+                      <pic:spPr>
+                        <a:xfrm>
+                          <a:off x="-1" y="337930"/>
+                          <a:ext cx="828000" cy="289832"/>
+                        </a:xfrm>
+                        <a:prstGeom prst="rect">
+                          <a:avLst/>
+                        </a:prstGeom>
+                      </pic:spPr>
+                    </pic:pic>
+                  </wpg:wgp>
+                </a:graphicData>
+              </a:graphic>
+              <wp14:sizeRelH relativeFrom="margin">
+                <wp14:pctWidth>0</wp14:pctWidth>
+              </wp14:sizeRelH>
+              <wp14:sizeRelV relativeFrom="margin">
+                <wp14:pctHeight>0</wp14:pctHeight>
+              </wp14:sizeRelV>
+            </wp:anchor>
+          </w:drawing>
+        </mc:Choice>
+        <mc:Fallback>
+          <w:pict>
+            <v:group w14:anchorId="4F50960E" id="Group 4" o:spid="_x0000_s1026" style="position:absolute;margin-left:665.9pt;margin-top:-2.7pt;width:47.05pt;height:35.4pt;z-index:-251637760;mso-width-relative:margin;mso-height-relative:margin" coordorigin=",51" coordsize="8280,6225" o:gfxdata="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">
+              <v:shapetype id="_x0000_t75" coordsize="21600,21600" o:spt="75" o:preferrelative="t" path="m@4@5l@4@11@9@11@9@5xe" filled="f" stroked="f">
+                <v:stroke joinstyle="miter"/>
+                <v:formulas>
+                  <v:f eqn="if lineDrawn pixelLineWidth 0"/>
+                  <v:f eqn="sum @0 1 0"/>
+                  <v:f eqn="sum 0 0 @1"/>
+                  <v:f eqn="prod @2 1 2"/>
+                  <v:f eqn="prod @3 21600 pixelWidth"/>
+                  <v:f eqn="prod @3 21600 pixelHeight"/>
+                  <v:f eqn="sum @0 0 1"/>
+                  <v:f eqn="prod @6 1 2"/>
+                  <v:f eqn="prod @7 21600 pixelWidth"/>
+                  <v:f eqn="sum @8 21600 0"/>
+                  <v:f eqn="prod @7 21600 pixelHeight"/>
+                  <v:f eqn="sum @10 21600 0"/>
+                </v:formulas>
+                <v:path o:extrusionok="f" gradientshapeok="t" o:connecttype="rect"/>
+                <o:lock v:ext="edit" aspectratio="t"/>
+              </v:shapetype>
+              <v:shape id="Picture 7" o:spid="_x0000_s1027" type="#_x0000_t75" style="position:absolute;left:76;top:51;width:8100;height:3269;visibility:visible;mso-wrap-style:square" o:gfxdata="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" stroked="t" strokecolor="black [3213]">
+                <v:imagedata r:id="rId3" o:title=""/>
+                <v:path arrowok="t"/>
+              </v:shape>
+              <v:shape id="Picture 19" o:spid="_x0000_s1028" type="#_x0000_t75" style="position:absolute;top:3379;width:8279;height:2898;visibility:visible;mso-wrap-style:square" o:gfxdata="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">
+                <v:imagedata r:id="rId4" o:title=""/>
+              </v:shape>
+            </v:group>
+          </w:pict>
+        </mc:Fallback>
+      </mc:AlternateContent>
     </w:r>
     <w:r>
       <w:rPr>
@@ -3593,7 +3678,7 @@
       <mc:AlternateContent>
         <mc:Choice Requires="wps">
           <w:drawing>
-            <wp:anchor distT="0" distB="0" distL="114300" distR="114300" simplePos="0" relativeHeight="251675648" behindDoc="1" locked="0" layoutInCell="1" allowOverlap="1" wp14:anchorId="58D9B177" wp14:editId="4C5AE4A3">
+            <wp:anchor distT="0" distB="0" distL="114300" distR="114300" simplePos="0" relativeHeight="251675648" behindDoc="1" locked="0" layoutInCell="1" allowOverlap="1" wp14:anchorId="58D9B177" wp14:editId="44492308">
               <wp:simplePos x="0" y="0"/>
               <wp:positionH relativeFrom="column">
                 <wp:posOffset>-900430</wp:posOffset>
@@ -3644,7 +3729,7 @@
                       <w:txbxContent>
                         <w:p>
                           <w:pPr>
-                            <w:ind w:left="1701" w:right="2223"/>
+                            <w:ind w:left="1701" w:right="2228"/>
                             <w:jc w:val="right"/>
                             <w:rPr>
                               <w:rFonts w:ascii="Roboto" w:hAnsi="Roboto"/>
@@ -3653,6 +3738,35 @@
                               <w:szCs w:val="16"/>
                             </w:rPr>
                           </w:pPr>
+                          <w:r>
+                            <w:rPr>
+                              <w:rFonts w:ascii="Roboto" w:hAnsi="Roboto"/>
+                              <w:color w:val="193553"/>
+                              <w:sz w:val="16"/>
+                              <w:szCs w:val="16"/>
+                            </w:rPr>
+                            <w:t xml:space="preserve">Prof. </w:t>
+                          </w:r>
+                          <w:proofErr w:type="spellStart"/>
+                          <w:r>
+                            <w:rPr>
+                              <w:rFonts w:ascii="Roboto" w:hAnsi="Roboto"/>
+                              <w:color w:val="193553"/>
+                              <w:sz w:val="16"/>
+                              <w:szCs w:val="16"/>
+                            </w:rPr>
+                            <w:t>Dr</w:t>
+                          </w:r>
+                          <w:proofErr w:type="spellEnd"/>
+                          <w:r>
+                            <w:rPr>
+                              <w:rFonts w:ascii="Roboto" w:hAnsi="Roboto"/>
+                              <w:color w:val="193553"/>
+                              <w:sz w:val="16"/>
+                              <w:szCs w:val="16"/>
+                            </w:rPr>
+                            <w:t xml:space="preserve"> </w:t>
+                          </w:r>
                           <w:proofErr w:type="spellStart"/>
                           <w:r>
                             <w:rPr>
@@ -3687,7 +3801,7 @@
                         </w:p>
                         <w:p>
                           <w:pPr>
-                            <w:ind w:left="1701" w:right="2223"/>
+                            <w:ind w:left="1701" w:right="2228"/>
                             <w:jc w:val="right"/>
                             <w:rPr>
                               <w:rFonts w:ascii="Roboto" w:hAnsi="Roboto"/>
@@ -3703,28 +3817,7 @@
                               <w:sz w:val="16"/>
                               <w:szCs w:val="16"/>
                             </w:rPr>
-                            <w:t>Universität Potsdam</w:t>
-                          </w:r>
-                        </w:p>
-                        <w:p>
-                          <w:pPr>
-                            <w:ind w:left="1701" w:right="2223"/>
-                            <w:jc w:val="right"/>
-                            <w:rPr>
-                              <w:rFonts w:ascii="Roboto" w:hAnsi="Roboto"/>
-                              <w:color w:val="193553"/>
-                              <w:sz w:val="16"/>
-                              <w:szCs w:val="16"/>
-                            </w:rPr>
-                          </w:pPr>
-                          <w:r>
-                            <w:rPr>
-                              <w:rFonts w:ascii="Roboto" w:hAnsi="Roboto"/>
-                              <w:color w:val="193553"/>
-                              <w:sz w:val="16"/>
-                              <w:szCs w:val="16"/>
-                            </w:rPr>
-                            <w:t>Didaktik der Informatik</w:t>
+                            <w:t>Pädagogische Hochschule Schwyz</w:t>
                           </w:r>
                         </w:p>
                       </w:txbxContent>
@@ -3754,7 +3847,7 @@
                 <w:txbxContent>
                   <w:p>
                     <w:pPr>
-                      <w:ind w:left="1701" w:right="2223"/>
+                      <w:ind w:left="1701" w:right="2228"/>
                       <w:jc w:val="right"/>
                       <w:rPr>
                         <w:rFonts w:ascii="Roboto" w:hAnsi="Roboto"/>
@@ -3763,6 +3856,35 @@
                         <w:szCs w:val="16"/>
                       </w:rPr>
                     </w:pPr>
+                    <w:r>
+                      <w:rPr>
+                        <w:rFonts w:ascii="Roboto" w:hAnsi="Roboto"/>
+                        <w:color w:val="193553"/>
+                        <w:sz w:val="16"/>
+                        <w:szCs w:val="16"/>
+                      </w:rPr>
+                      <w:t xml:space="preserve">Prof. </w:t>
+                    </w:r>
+                    <w:proofErr w:type="spellStart"/>
+                    <w:r>
+                      <w:rPr>
+                        <w:rFonts w:ascii="Roboto" w:hAnsi="Roboto"/>
+                        <w:color w:val="193553"/>
+                        <w:sz w:val="16"/>
+                        <w:szCs w:val="16"/>
+                      </w:rPr>
+                      <w:t>Dr</w:t>
+                    </w:r>
+                    <w:proofErr w:type="spellEnd"/>
+                    <w:r>
+                      <w:rPr>
+                        <w:rFonts w:ascii="Roboto" w:hAnsi="Roboto"/>
+                        <w:color w:val="193553"/>
+                        <w:sz w:val="16"/>
+                        <w:szCs w:val="16"/>
+                      </w:rPr>
+                      <w:t xml:space="preserve"> </w:t>
+                    </w:r>
                     <w:proofErr w:type="spellStart"/>
                     <w:r>
                       <w:rPr>
@@ -3797,7 +3919,7 @@
                   </w:p>
                   <w:p>
                     <w:pPr>
-                      <w:ind w:left="1701" w:right="2223"/>
+                      <w:ind w:left="1701" w:right="2228"/>
                       <w:jc w:val="right"/>
                       <w:rPr>
                         <w:rFonts w:ascii="Roboto" w:hAnsi="Roboto"/>
@@ -3813,28 +3935,7 @@
                         <w:sz w:val="16"/>
                         <w:szCs w:val="16"/>
                       </w:rPr>
-                      <w:t>Universität Potsdam</w:t>
-                    </w:r>
-                  </w:p>
-                  <w:p>
-                    <w:pPr>
-                      <w:ind w:left="1701" w:right="2223"/>
-                      <w:jc w:val="right"/>
-                      <w:rPr>
-                        <w:rFonts w:ascii="Roboto" w:hAnsi="Roboto"/>
-                        <w:color w:val="193553"/>
-                        <w:sz w:val="16"/>
-                        <w:szCs w:val="16"/>
-                      </w:rPr>
-                    </w:pPr>
-                    <w:r>
-                      <w:rPr>
-                        <w:rFonts w:ascii="Roboto" w:hAnsi="Roboto"/>
-                        <w:color w:val="193553"/>
-                        <w:sz w:val="16"/>
-                        <w:szCs w:val="16"/>
-                      </w:rPr>
-                      <w:t>Didaktik der Informatik</w:t>
+                      <w:t>Pädagogische Hochschule Schwyz</w:t>
                     </w:r>
                   </w:p>
                 </w:txbxContent>
@@ -3847,114 +3948,6 @@
     </w:r>
     <w:r>
       <w:rPr>
-        <w:noProof/>
-      </w:rPr>
-      <w:drawing>
-        <wp:anchor distT="0" distB="0" distL="114300" distR="114300" simplePos="0" relativeHeight="251677696" behindDoc="1" locked="0" layoutInCell="1" allowOverlap="1" wp14:anchorId="73A4FB36" wp14:editId="7843B821">
-          <wp:simplePos x="0" y="0"/>
-          <wp:positionH relativeFrom="column">
-            <wp:posOffset>328295</wp:posOffset>
-          </wp:positionH>
-          <wp:positionV relativeFrom="page">
-            <wp:posOffset>6823075</wp:posOffset>
-          </wp:positionV>
-          <wp:extent cx="572438" cy="540000"/>
-          <wp:effectExtent l="0" t="0" r="0" b="0"/>
-          <wp:wrapNone/>
-          <wp:docPr id="95" name="Picture 95"/>
-          <wp:cNvGraphicFramePr>
-            <a:graphicFrameLocks xmlns:a="http://schemas.openxmlformats.org/drawingml/2006/main" noChangeAspect="1"/>
-          </wp:cNvGraphicFramePr>
-          <a:graphic xmlns:a="http://schemas.openxmlformats.org/drawingml/2006/main">
-            <a:graphicData uri="http://schemas.openxmlformats.org/drawingml/2006/picture">
-              <pic:pic xmlns:pic="http://schemas.openxmlformats.org/drawingml/2006/picture">
-                <pic:nvPicPr>
-                  <pic:cNvPr id="95" name="DDI-Logo.png"/>
-                  <pic:cNvPicPr/>
-                </pic:nvPicPr>
-                <pic:blipFill>
-                  <a:blip r:embed="rId2"/>
-                  <a:stretch>
-                    <a:fillRect/>
-                  </a:stretch>
-                </pic:blipFill>
-                <pic:spPr>
-                  <a:xfrm>
-                    <a:off x="0" y="0"/>
-                    <a:ext cx="572438" cy="540000"/>
-                  </a:xfrm>
-                  <a:prstGeom prst="rect">
-                    <a:avLst/>
-                  </a:prstGeom>
-                </pic:spPr>
-              </pic:pic>
-            </a:graphicData>
-          </a:graphic>
-          <wp14:sizeRelH relativeFrom="page">
-            <wp14:pctWidth>0</wp14:pctWidth>
-          </wp14:sizeRelH>
-          <wp14:sizeRelV relativeFrom="page">
-            <wp14:pctHeight>0</wp14:pctHeight>
-          </wp14:sizeRelV>
-        </wp:anchor>
-      </w:drawing>
-    </w:r>
-    <w:r>
-      <w:rPr>
-        <w:noProof/>
-      </w:rPr>
-      <w:drawing>
-        <wp:anchor distT="0" distB="0" distL="114300" distR="114300" simplePos="0" relativeHeight="251678720" behindDoc="1" locked="0" layoutInCell="1" allowOverlap="1" wp14:anchorId="71965DED" wp14:editId="58FBBBA7">
-          <wp:simplePos x="0" y="0"/>
-          <wp:positionH relativeFrom="column">
-            <wp:posOffset>-352425</wp:posOffset>
-          </wp:positionH>
-          <wp:positionV relativeFrom="page">
-            <wp:posOffset>6823075</wp:posOffset>
-          </wp:positionV>
-          <wp:extent cx="516148" cy="540000"/>
-          <wp:effectExtent l="0" t="0" r="5080" b="0"/>
-          <wp:wrapNone/>
-          <wp:docPr id="105" name="Picture 105" descr="A close up of a logo&#10;&#10;Description automatically generated"/>
-          <wp:cNvGraphicFramePr>
-            <a:graphicFrameLocks xmlns:a="http://schemas.openxmlformats.org/drawingml/2006/main" noChangeAspect="1"/>
-          </wp:cNvGraphicFramePr>
-          <a:graphic xmlns:a="http://schemas.openxmlformats.org/drawingml/2006/main">
-            <a:graphicData uri="http://schemas.openxmlformats.org/drawingml/2006/picture">
-              <pic:pic xmlns:pic="http://schemas.openxmlformats.org/drawingml/2006/picture">
-                <pic:nvPicPr>
-                  <pic:cNvPr id="105" name="Unilogo_MathNat-transp.png"/>
-                  <pic:cNvPicPr/>
-                </pic:nvPicPr>
-                <pic:blipFill>
-                  <a:blip r:embed="rId3"/>
-                  <a:stretch>
-                    <a:fillRect/>
-                  </a:stretch>
-                </pic:blipFill>
-                <pic:spPr>
-                  <a:xfrm>
-                    <a:off x="0" y="0"/>
-                    <a:ext cx="516148" cy="540000"/>
-                  </a:xfrm>
-                  <a:prstGeom prst="rect">
-                    <a:avLst/>
-                  </a:prstGeom>
-                </pic:spPr>
-              </pic:pic>
-            </a:graphicData>
-          </a:graphic>
-          <wp14:sizeRelH relativeFrom="page">
-            <wp14:pctWidth>0</wp14:pctWidth>
-          </wp14:sizeRelH>
-          <wp14:sizeRelV relativeFrom="page">
-            <wp14:pctHeight>0</wp14:pctHeight>
-          </wp14:sizeRelV>
-        </wp:anchor>
-      </w:drawing>
-    </w:r>
-    <w:r>
-      <w:rPr>
         <w:b/>
         <w:noProof/>
         <w:color w:val="183553"/>
@@ -3964,7 +3957,7 @@
       <mc:AlternateContent>
         <mc:Choice Requires="wps">
           <w:drawing>
-            <wp:anchor distT="0" distB="0" distL="114300" distR="114300" simplePos="0" relativeHeight="251673600" behindDoc="1" locked="0" layoutInCell="1" allowOverlap="1" wp14:anchorId="0E83C43E" wp14:editId="778D1E21">
+            <wp:anchor distT="0" distB="0" distL="114300" distR="114300" simplePos="0" relativeHeight="251673600" behindDoc="1" locked="0" layoutInCell="1" allowOverlap="1" wp14:anchorId="0E83C43E" wp14:editId="63B66A6E">
               <wp:simplePos x="0" y="0"/>
               <wp:positionH relativeFrom="column">
                 <wp:posOffset>-898525</wp:posOffset>
@@ -4031,7 +4024,7 @@
         </mc:Choice>
         <mc:Fallback>
           <w:pict>
-            <v:rect w14:anchorId="1D6087F1" id="Rectangle 17" o:spid="_x0000_s1026" style="position:absolute;margin-left:-70.75pt;margin-top:523.2pt;width:841.9pt;height:71.4pt;z-index:-251642880;visibility:visible;mso-wrap-style:square;mso-width-percent:0;mso-height-percent:0;mso-wrap-distance-left:9pt;mso-wrap-distance-top:0;mso-wrap-distance-right:9pt;mso-wrap-distance-bottom:0;mso-position-horizontal:absolute;mso-position-horizontal-relative:text;mso-position-vertical:absolute;mso-position-vertical-relative:page;mso-width-percent:0;mso-height-percent:0;mso-width-relative:margin;mso-height-relative:margin;v-text-anchor:middle" o:gfxdata="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" fillcolor="#e1e1e1" stroked="f" strokeweight=".5pt">
+            <v:rect w14:anchorId="4EC00C1D" id="Rectangle 17" o:spid="_x0000_s1026" style="position:absolute;margin-left:-70.75pt;margin-top:523.2pt;width:841.9pt;height:71.4pt;z-index:-251642880;visibility:visible;mso-wrap-style:square;mso-width-percent:0;mso-height-percent:0;mso-wrap-distance-left:9pt;mso-wrap-distance-top:0;mso-wrap-distance-right:9pt;mso-wrap-distance-bottom:0;mso-position-horizontal:absolute;mso-position-horizontal-relative:text;mso-position-vertical:absolute;mso-position-vertical-relative:page;mso-width-percent:0;mso-height-percent:0;mso-width-relative:margin;mso-height-relative:margin;v-text-anchor:middle" o:gfxdata="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" fillcolor="#e1e1e1" stroked="f" strokeweight=".5pt">
               <w10:wrap anchory="page"/>
             </v:rect>
           </w:pict>
@@ -4042,8 +4035,8 @@
 </w:ftr>
 </file>
 
-<file path=word/footer3.xml><?xml version="1.0" encoding="utf-8"?>
-<w:ftr xmlns:wpc="http://schemas.microsoft.com/office/word/2010/wordprocessingCanvas" xmlns:cx="http://schemas.microsoft.com/office/drawing/2014/chartex" xmlns:cx1="http://schemas.microsoft.com/office/drawing/2015/9/8/chartex" xmlns:cx2="http://schemas.microsoft.com/office/drawing/2015/10/21/chartex" xmlns:cx3="http://schemas.microsoft.com/office/drawing/2016/5/9/chartex" xmlns:cx4="http://schemas.microsoft.com/office/drawing/2016/5/10/chartex" xmlns:cx5="http://schemas.microsoft.com/office/drawing/2016/5/11/chartex" xmlns:cx6="http://schemas.microsoft.com/office/drawing/2016/5/12/chartex" xmlns:cx7="http://schemas.microsoft.com/office/drawing/2016/5/13/chartex" xmlns:cx8="http://schemas.microsoft.com/office/drawing/2016/5/14/chartex" xmlns:mc="http://schemas.openxmlformats.org/markup-compatibility/2006" xmlns:aink="http://schemas.microsoft.com/office/drawing/2016/ink" xmlns:am3d="http://schemas.microsoft.com/office/drawing/2017/model3d" xmlns:o="urn:schemas-microsoft-com:office:office" xmlns:r="http://schemas.openxmlformats.org/officeDocument/2006/relationships" xmlns:m="http://schemas.openxmlformats.org/officeDocument/2006/math" xmlns:v="urn:schemas-microsoft-com:vml" xmlns:wp14="http://schemas.microsoft.com/office/word/2010/wordprocessingDrawing" xmlns:wp="http://schemas.openxmlformats.org/drawingml/2006/wordprocessingDrawing" xmlns:w10="urn:schemas-microsoft-com:office:word" xmlns:w="http://schemas.openxmlformats.org/wordprocessingml/2006/main" xmlns:w14="http://schemas.microsoft.com/office/word/2010/wordml" xmlns:w15="http://schemas.microsoft.com/office/word/2012/wordml" xmlns:w16cid="http://schemas.microsoft.com/office/word/2016/wordml/cid" xmlns:w16se="http://schemas.microsoft.com/office/word/2015/wordml/symex" xmlns:wpg="http://schemas.microsoft.com/office/word/2010/wordprocessingGroup" xmlns:wpi="http://schemas.microsoft.com/office/word/2010/wordprocessingInk" xmlns:wne="http://schemas.microsoft.com/office/word/2006/wordml" xmlns:wps="http://schemas.microsoft.com/office/word/2010/wordprocessingShape" mc:Ignorable="w14 w15 w16se w16cid wp14">
+<file path=word/footer2.xml><?xml version="1.0" encoding="utf-8"?>
+<w:ftr xmlns:wpc="http://schemas.microsoft.com/office/word/2010/wordprocessingCanvas" xmlns:cx="http://schemas.microsoft.com/office/drawing/2014/chartex" xmlns:cx1="http://schemas.microsoft.com/office/drawing/2015/9/8/chartex" xmlns:cx2="http://schemas.microsoft.com/office/drawing/2015/10/21/chartex" xmlns:cx3="http://schemas.microsoft.com/office/drawing/2016/5/9/chartex" xmlns:cx4="http://schemas.microsoft.com/office/drawing/2016/5/10/chartex" xmlns:cx5="http://schemas.microsoft.com/office/drawing/2016/5/11/chartex" xmlns:cx6="http://schemas.microsoft.com/office/drawing/2016/5/12/chartex" xmlns:cx7="http://schemas.microsoft.com/office/drawing/2016/5/13/chartex" xmlns:cx8="http://schemas.microsoft.com/office/drawing/2016/5/14/chartex" xmlns:mc="http://schemas.openxmlformats.org/markup-compatibility/2006" xmlns:aink="http://schemas.microsoft.com/office/drawing/2016/ink" xmlns:am3d="http://schemas.microsoft.com/office/drawing/2017/model3d" xmlns:o="urn:schemas-microsoft-com:office:office" xmlns:r="http://schemas.openxmlformats.org/officeDocument/2006/relationships" xmlns:m="http://schemas.openxmlformats.org/officeDocument/2006/math" xmlns:v="urn:schemas-microsoft-com:vml" xmlns:wp14="http://schemas.microsoft.com/office/word/2010/wordprocessingDrawing" xmlns:wp="http://schemas.openxmlformats.org/drawingml/2006/wordprocessingDrawing" xmlns:w10="urn:schemas-microsoft-com:office:word" xmlns:w="http://schemas.openxmlformats.org/wordprocessingml/2006/main" xmlns:w14="http://schemas.microsoft.com/office/word/2010/wordml" xmlns:w15="http://schemas.microsoft.com/office/word/2012/wordml" xmlns:w16cex="http://schemas.microsoft.com/office/word/2018/wordml/cex" xmlns:w16cid="http://schemas.microsoft.com/office/word/2016/wordml/cid" xmlns:w16="http://schemas.microsoft.com/office/word/2018/wordml" xmlns:w16se="http://schemas.microsoft.com/office/word/2015/wordml/symex" xmlns:wpg="http://schemas.microsoft.com/office/word/2010/wordprocessingGroup" xmlns:wpi="http://schemas.microsoft.com/office/word/2010/wordprocessingInk" xmlns:wne="http://schemas.microsoft.com/office/word/2006/wordml" xmlns:wps="http://schemas.microsoft.com/office/word/2010/wordprocessingShape" mc:Ignorable="w14 w15 w16se w16cid w16 w16cex wp14">
   <w:p>
     <w:pPr>
       <w:pStyle w:val="Footer"/>
@@ -4559,7 +4552,7 @@
 </file>
 
 <file path=word/footnotes.xml><?xml version="1.0" encoding="utf-8"?>
-<w:footnotes xmlns:wpc="http://schemas.microsoft.com/office/word/2010/wordprocessingCanvas" xmlns:cx="http://schemas.microsoft.com/office/drawing/2014/chartex" xmlns:cx1="http://schemas.microsoft.com/office/drawing/2015/9/8/chartex" xmlns:cx2="http://schemas.microsoft.com/office/drawing/2015/10/21/chartex" xmlns:cx3="http://schemas.microsoft.com/office/drawing/2016/5/9/chartex" xmlns:cx4="http://schemas.microsoft.com/office/drawing/2016/5/10/chartex" xmlns:cx5="http://schemas.microsoft.com/office/drawing/2016/5/11/chartex" xmlns:cx6="http://schemas.microsoft.com/office/drawing/2016/5/12/chartex" xmlns:cx7="http://schemas.microsoft.com/office/drawing/2016/5/13/chartex" xmlns:cx8="http://schemas.microsoft.com/office/drawing/2016/5/14/chartex" xmlns:mc="http://schemas.openxmlformats.org/markup-compatibility/2006" xmlns:aink="http://schemas.microsoft.com/office/drawing/2016/ink" xmlns:am3d="http://schemas.microsoft.com/office/drawing/2017/model3d" xmlns:o="urn:schemas-microsoft-com:office:office" xmlns:r="http://schemas.openxmlformats.org/officeDocument/2006/relationships" xmlns:m="http://schemas.openxmlformats.org/officeDocument/2006/math" xmlns:v="urn:schemas-microsoft-com:vml" xmlns:wp14="http://schemas.microsoft.com/office/word/2010/wordprocessingDrawing" xmlns:wp="http://schemas.openxmlformats.org/drawingml/2006/wordprocessingDrawing" xmlns:w10="urn:schemas-microsoft-com:office:word" xmlns:w="http://schemas.openxmlformats.org/wordprocessingml/2006/main" xmlns:w14="http://schemas.microsoft.com/office/word/2010/wordml" xmlns:w15="http://schemas.microsoft.com/office/word/2012/wordml" xmlns:w16cid="http://schemas.microsoft.com/office/word/2016/wordml/cid" xmlns:w16se="http://schemas.microsoft.com/office/word/2015/wordml/symex" xmlns:wpg="http://schemas.microsoft.com/office/word/2010/wordprocessingGroup" xmlns:wpi="http://schemas.microsoft.com/office/word/2010/wordprocessingInk" xmlns:wne="http://schemas.microsoft.com/office/word/2006/wordml" xmlns:wps="http://schemas.microsoft.com/office/word/2010/wordprocessingShape" mc:Ignorable="w14 w15 w16se w16cid wp14">
+<w:footnotes xmlns:wpc="http://schemas.microsoft.com/office/word/2010/wordprocessingCanvas" xmlns:cx="http://schemas.microsoft.com/office/drawing/2014/chartex" xmlns:cx1="http://schemas.microsoft.com/office/drawing/2015/9/8/chartex" xmlns:cx2="http://schemas.microsoft.com/office/drawing/2015/10/21/chartex" xmlns:cx3="http://schemas.microsoft.com/office/drawing/2016/5/9/chartex" xmlns:cx4="http://schemas.microsoft.com/office/drawing/2016/5/10/chartex" xmlns:cx5="http://schemas.microsoft.com/office/drawing/2016/5/11/chartex" xmlns:cx6="http://schemas.microsoft.com/office/drawing/2016/5/12/chartex" xmlns:cx7="http://schemas.microsoft.com/office/drawing/2016/5/13/chartex" xmlns:cx8="http://schemas.microsoft.com/office/drawing/2016/5/14/chartex" xmlns:mc="http://schemas.openxmlformats.org/markup-compatibility/2006" xmlns:aink="http://schemas.microsoft.com/office/drawing/2016/ink" xmlns:am3d="http://schemas.microsoft.com/office/drawing/2017/model3d" xmlns:o="urn:schemas-microsoft-com:office:office" xmlns:r="http://schemas.openxmlformats.org/officeDocument/2006/relationships" xmlns:m="http://schemas.openxmlformats.org/officeDocument/2006/math" xmlns:v="urn:schemas-microsoft-com:vml" xmlns:wp14="http://schemas.microsoft.com/office/word/2010/wordprocessingDrawing" xmlns:wp="http://schemas.openxmlformats.org/drawingml/2006/wordprocessingDrawing" xmlns:w10="urn:schemas-microsoft-com:office:word" xmlns:w="http://schemas.openxmlformats.org/wordprocessingml/2006/main" xmlns:w14="http://schemas.microsoft.com/office/word/2010/wordml" xmlns:w15="http://schemas.microsoft.com/office/word/2012/wordml" xmlns:w16cex="http://schemas.microsoft.com/office/word/2018/wordml/cex" xmlns:w16cid="http://schemas.microsoft.com/office/word/2016/wordml/cid" xmlns:w16="http://schemas.microsoft.com/office/word/2018/wordml" xmlns:w16se="http://schemas.microsoft.com/office/word/2015/wordml/symex" xmlns:wpg="http://schemas.microsoft.com/office/word/2010/wordprocessingGroup" xmlns:wpi="http://schemas.microsoft.com/office/word/2010/wordprocessingInk" xmlns:wne="http://schemas.microsoft.com/office/word/2006/wordml" xmlns:wps="http://schemas.microsoft.com/office/word/2010/wordprocessingShape" mc:Ignorable="w14 w15 w16se w16cid w16 w16cex wp14">
   <w:footnote w:type="separator" w:id="-1">
     <w:p>
       <w:r>
@@ -4578,17 +4571,7 @@
 </file>
 
 <file path=word/header1.xml><?xml version="1.0" encoding="utf-8"?>
-<w:hdr xmlns:wpc="http://schemas.microsoft.com/office/word/2010/wordprocessingCanvas" xmlns:cx="http://schemas.microsoft.com/office/drawing/2014/chartex" xmlns:cx1="http://schemas.microsoft.com/office/drawing/2015/9/8/chartex" xmlns:cx2="http://schemas.microsoft.com/office/drawing/2015/10/21/chartex" xmlns:cx3="http://schemas.microsoft.com/office/drawing/2016/5/9/chartex" xmlns:cx4="http://schemas.microsoft.com/office/drawing/2016/5/10/chartex" xmlns:cx5="http://schemas.microsoft.com/office/drawing/2016/5/11/chartex" xmlns:cx6="http://schemas.microsoft.com/office/drawing/2016/5/12/chartex" xmlns:cx7="http://schemas.microsoft.com/office/drawing/2016/5/13/chartex" xmlns:cx8="http://schemas.microsoft.com/office/drawing/2016/5/14/chartex" xmlns:mc="http://schemas.openxmlformats.org/markup-compatibility/2006" xmlns:aink="http://schemas.microsoft.com/office/drawing/2016/ink" xmlns:am3d="http://schemas.microsoft.com/office/drawing/2017/model3d" xmlns:o="urn:schemas-microsoft-com:office:office" xmlns:r="http://schemas.openxmlformats.org/officeDocument/2006/relationships" xmlns:m="http://schemas.openxmlformats.org/officeDocument/2006/math" xmlns:v="urn:schemas-microsoft-com:vml" xmlns:wp14="http://schemas.microsoft.com/office/word/2010/wordprocessingDrawing" xmlns:wp="http://schemas.openxmlformats.org/drawingml/2006/wordprocessingDrawing" xmlns:w10="urn:schemas-microsoft-com:office:word" xmlns:w="http://schemas.openxmlformats.org/wordprocessingml/2006/main" xmlns:w14="http://schemas.microsoft.com/office/word/2010/wordml" xmlns:w15="http://schemas.microsoft.com/office/word/2012/wordml" xmlns:w16cid="http://schemas.microsoft.com/office/word/2016/wordml/cid" xmlns:w16se="http://schemas.microsoft.com/office/word/2015/wordml/symex" xmlns:wpg="http://schemas.microsoft.com/office/word/2010/wordprocessingGroup" xmlns:wpi="http://schemas.microsoft.com/office/word/2010/wordprocessingInk" xmlns:wne="http://schemas.microsoft.com/office/word/2006/wordml" xmlns:wps="http://schemas.microsoft.com/office/word/2010/wordprocessingShape" mc:Ignorable="w14 w15 w16se w16cid wp14">
-  <w:p>
-    <w:pPr>
-      <w:pStyle w:val="Header"/>
-    </w:pPr>
-  </w:p>
-</w:hdr>
-</file>
-
-<file path=word/header2.xml><?xml version="1.0" encoding="utf-8"?>
-<w:hdr xmlns:wpc="http://schemas.microsoft.com/office/word/2010/wordprocessingCanvas" xmlns:cx="http://schemas.microsoft.com/office/drawing/2014/chartex" xmlns:cx1="http://schemas.microsoft.com/office/drawing/2015/9/8/chartex" xmlns:cx2="http://schemas.microsoft.com/office/drawing/2015/10/21/chartex" xmlns:cx3="http://schemas.microsoft.com/office/drawing/2016/5/9/chartex" xmlns:cx4="http://schemas.microsoft.com/office/drawing/2016/5/10/chartex" xmlns:cx5="http://schemas.microsoft.com/office/drawing/2016/5/11/chartex" xmlns:cx6="http://schemas.microsoft.com/office/drawing/2016/5/12/chartex" xmlns:cx7="http://schemas.microsoft.com/office/drawing/2016/5/13/chartex" xmlns:cx8="http://schemas.microsoft.com/office/drawing/2016/5/14/chartex" xmlns:mc="http://schemas.openxmlformats.org/markup-compatibility/2006" xmlns:aink="http://schemas.microsoft.com/office/drawing/2016/ink" xmlns:am3d="http://schemas.microsoft.com/office/drawing/2017/model3d" xmlns:o="urn:schemas-microsoft-com:office:office" xmlns:r="http://schemas.openxmlformats.org/officeDocument/2006/relationships" xmlns:m="http://schemas.openxmlformats.org/officeDocument/2006/math" xmlns:v="urn:schemas-microsoft-com:vml" xmlns:wp14="http://schemas.microsoft.com/office/word/2010/wordprocessingDrawing" xmlns:wp="http://schemas.openxmlformats.org/drawingml/2006/wordprocessingDrawing" xmlns:w10="urn:schemas-microsoft-com:office:word" xmlns:w="http://schemas.openxmlformats.org/wordprocessingml/2006/main" xmlns:w14="http://schemas.microsoft.com/office/word/2010/wordml" xmlns:w15="http://schemas.microsoft.com/office/word/2012/wordml" xmlns:w16cid="http://schemas.microsoft.com/office/word/2016/wordml/cid" xmlns:w16se="http://schemas.microsoft.com/office/word/2015/wordml/symex" xmlns:wpg="http://schemas.microsoft.com/office/word/2010/wordprocessingGroup" xmlns:wpi="http://schemas.microsoft.com/office/word/2010/wordprocessingInk" xmlns:wne="http://schemas.microsoft.com/office/word/2006/wordml" xmlns:wps="http://schemas.microsoft.com/office/word/2010/wordprocessingShape" mc:Ignorable="w14 w15 w16se w16cid wp14">
+<w:hdr xmlns:wpc="http://schemas.microsoft.com/office/word/2010/wordprocessingCanvas" xmlns:cx="http://schemas.microsoft.com/office/drawing/2014/chartex" xmlns:cx1="http://schemas.microsoft.com/office/drawing/2015/9/8/chartex" xmlns:cx2="http://schemas.microsoft.com/office/drawing/2015/10/21/chartex" xmlns:cx3="http://schemas.microsoft.com/office/drawing/2016/5/9/chartex" xmlns:cx4="http://schemas.microsoft.com/office/drawing/2016/5/10/chartex" xmlns:cx5="http://schemas.microsoft.com/office/drawing/2016/5/11/chartex" xmlns:cx6="http://schemas.microsoft.com/office/drawing/2016/5/12/chartex" xmlns:cx7="http://schemas.microsoft.com/office/drawing/2016/5/13/chartex" xmlns:cx8="http://schemas.microsoft.com/office/drawing/2016/5/14/chartex" xmlns:mc="http://schemas.openxmlformats.org/markup-compatibility/2006" xmlns:aink="http://schemas.microsoft.com/office/drawing/2016/ink" xmlns:am3d="http://schemas.microsoft.com/office/drawing/2017/model3d" xmlns:o="urn:schemas-microsoft-com:office:office" xmlns:r="http://schemas.openxmlformats.org/officeDocument/2006/relationships" xmlns:m="http://schemas.openxmlformats.org/officeDocument/2006/math" xmlns:v="urn:schemas-microsoft-com:vml" xmlns:wp14="http://schemas.microsoft.com/office/word/2010/wordprocessingDrawing" xmlns:wp="http://schemas.openxmlformats.org/drawingml/2006/wordprocessingDrawing" xmlns:w10="urn:schemas-microsoft-com:office:word" xmlns:w="http://schemas.openxmlformats.org/wordprocessingml/2006/main" xmlns:w14="http://schemas.microsoft.com/office/word/2010/wordml" xmlns:w15="http://schemas.microsoft.com/office/word/2012/wordml" xmlns:w16cex="http://schemas.microsoft.com/office/word/2018/wordml/cex" xmlns:w16cid="http://schemas.microsoft.com/office/word/2016/wordml/cid" xmlns:w16="http://schemas.microsoft.com/office/word/2018/wordml" xmlns:w16se="http://schemas.microsoft.com/office/word/2015/wordml/symex" xmlns:wpg="http://schemas.microsoft.com/office/word/2010/wordprocessingGroup" xmlns:wpi="http://schemas.microsoft.com/office/word/2010/wordprocessingInk" xmlns:wne="http://schemas.microsoft.com/office/word/2006/wordml" xmlns:wps="http://schemas.microsoft.com/office/word/2010/wordprocessingShape" mc:Ignorable="w14 w15 w16se w16cid w16 w16cex wp14">
   <w:p>
     <w:pPr>
       <w:pStyle w:val="Header"/>
@@ -4802,8 +4785,8 @@
 </w:hdr>
 </file>
 
-<file path=word/header3.xml><?xml version="1.0" encoding="utf-8"?>
-<w:hdr xmlns:wpc="http://schemas.microsoft.com/office/word/2010/wordprocessingCanvas" xmlns:cx="http://schemas.microsoft.com/office/drawing/2014/chartex" xmlns:cx1="http://schemas.microsoft.com/office/drawing/2015/9/8/chartex" xmlns:cx2="http://schemas.microsoft.com/office/drawing/2015/10/21/chartex" xmlns:cx3="http://schemas.microsoft.com/office/drawing/2016/5/9/chartex" xmlns:cx4="http://schemas.microsoft.com/office/drawing/2016/5/10/chartex" xmlns:cx5="http://schemas.microsoft.com/office/drawing/2016/5/11/chartex" xmlns:cx6="http://schemas.microsoft.com/office/drawing/2016/5/12/chartex" xmlns:cx7="http://schemas.microsoft.com/office/drawing/2016/5/13/chartex" xmlns:cx8="http://schemas.microsoft.com/office/drawing/2016/5/14/chartex" xmlns:mc="http://schemas.openxmlformats.org/markup-compatibility/2006" xmlns:aink="http://schemas.microsoft.com/office/drawing/2016/ink" xmlns:am3d="http://schemas.microsoft.com/office/drawing/2017/model3d" xmlns:o="urn:schemas-microsoft-com:office:office" xmlns:r="http://schemas.openxmlformats.org/officeDocument/2006/relationships" xmlns:m="http://schemas.openxmlformats.org/officeDocument/2006/math" xmlns:v="urn:schemas-microsoft-com:vml" xmlns:wp14="http://schemas.microsoft.com/office/word/2010/wordprocessingDrawing" xmlns:wp="http://schemas.openxmlformats.org/drawingml/2006/wordprocessingDrawing" xmlns:w10="urn:schemas-microsoft-com:office:word" xmlns:w="http://schemas.openxmlformats.org/wordprocessingml/2006/main" xmlns:w14="http://schemas.microsoft.com/office/word/2010/wordml" xmlns:w15="http://schemas.microsoft.com/office/word/2012/wordml" xmlns:w16cid="http://schemas.microsoft.com/office/word/2016/wordml/cid" xmlns:w16se="http://schemas.microsoft.com/office/word/2015/wordml/symex" xmlns:wpg="http://schemas.microsoft.com/office/word/2010/wordprocessingGroup" xmlns:wpi="http://schemas.microsoft.com/office/word/2010/wordprocessingInk" xmlns:wne="http://schemas.microsoft.com/office/word/2006/wordml" xmlns:wps="http://schemas.microsoft.com/office/word/2010/wordprocessingShape" mc:Ignorable="w14 w15 w16se w16cid wp14">
+<file path=word/header2.xml><?xml version="1.0" encoding="utf-8"?>
+<w:hdr xmlns:wpc="http://schemas.microsoft.com/office/word/2010/wordprocessingCanvas" xmlns:cx="http://schemas.microsoft.com/office/drawing/2014/chartex" xmlns:cx1="http://schemas.microsoft.com/office/drawing/2015/9/8/chartex" xmlns:cx2="http://schemas.microsoft.com/office/drawing/2015/10/21/chartex" xmlns:cx3="http://schemas.microsoft.com/office/drawing/2016/5/9/chartex" xmlns:cx4="http://schemas.microsoft.com/office/drawing/2016/5/10/chartex" xmlns:cx5="http://schemas.microsoft.com/office/drawing/2016/5/11/chartex" xmlns:cx6="http://schemas.microsoft.com/office/drawing/2016/5/12/chartex" xmlns:cx7="http://schemas.microsoft.com/office/drawing/2016/5/13/chartex" xmlns:cx8="http://schemas.microsoft.com/office/drawing/2016/5/14/chartex" xmlns:mc="http://schemas.openxmlformats.org/markup-compatibility/2006" xmlns:aink="http://schemas.microsoft.com/office/drawing/2016/ink" xmlns:am3d="http://schemas.microsoft.com/office/drawing/2017/model3d" xmlns:o="urn:schemas-microsoft-com:office:office" xmlns:r="http://schemas.openxmlformats.org/officeDocument/2006/relationships" xmlns:m="http://schemas.openxmlformats.org/officeDocument/2006/math" xmlns:v="urn:schemas-microsoft-com:vml" xmlns:wp14="http://schemas.microsoft.com/office/word/2010/wordprocessingDrawing" xmlns:wp="http://schemas.openxmlformats.org/drawingml/2006/wordprocessingDrawing" xmlns:w10="urn:schemas-microsoft-com:office:word" xmlns:w="http://schemas.openxmlformats.org/wordprocessingml/2006/main" xmlns:w14="http://schemas.microsoft.com/office/word/2010/wordml" xmlns:w15="http://schemas.microsoft.com/office/word/2012/wordml" xmlns:w16cex="http://schemas.microsoft.com/office/word/2018/wordml/cex" xmlns:w16cid="http://schemas.microsoft.com/office/word/2016/wordml/cid" xmlns:w16="http://schemas.microsoft.com/office/word/2018/wordml" xmlns:w16se="http://schemas.microsoft.com/office/word/2015/wordml/symex" xmlns:wpg="http://schemas.microsoft.com/office/word/2010/wordprocessingGroup" xmlns:wpi="http://schemas.microsoft.com/office/word/2010/wordprocessingInk" xmlns:wne="http://schemas.microsoft.com/office/word/2006/wordml" xmlns:wps="http://schemas.microsoft.com/office/word/2010/wordprocessingShape" mc:Ignorable="w14 w15 w16se w16cid w16 w16cex wp14">
   <w:p>
     <w:pPr>
       <w:ind w:left="426"/>
@@ -5048,7 +5031,7 @@
 </file>
 
 <file path=word/numbering.xml><?xml version="1.0" encoding="utf-8"?>
-<w:numbering xmlns:wpc="http://schemas.microsoft.com/office/word/2010/wordprocessingCanvas" xmlns:cx="http://schemas.microsoft.com/office/drawing/2014/chartex" xmlns:cx1="http://schemas.microsoft.com/office/drawing/2015/9/8/chartex" xmlns:cx2="http://schemas.microsoft.com/office/drawing/2015/10/21/chartex" xmlns:cx3="http://schemas.microsoft.com/office/drawing/2016/5/9/chartex" xmlns:cx4="http://schemas.microsoft.com/office/drawing/2016/5/10/chartex" xmlns:cx5="http://schemas.microsoft.com/office/drawing/2016/5/11/chartex" xmlns:cx6="http://schemas.microsoft.com/office/drawing/2016/5/12/chartex" xmlns:cx7="http://schemas.microsoft.com/office/drawing/2016/5/13/chartex" xmlns:cx8="http://schemas.microsoft.com/office/drawing/2016/5/14/chartex" xmlns:mc="http://schemas.openxmlformats.org/markup-compatibility/2006" xmlns:aink="http://schemas.microsoft.com/office/drawing/2016/ink" xmlns:am3d="http://schemas.microsoft.com/office/drawing/2017/model3d" xmlns:o="urn:schemas-microsoft-com:office:office" xmlns:r="http://schemas.openxmlformats.org/officeDocument/2006/relationships" xmlns:m="http://schemas.openxmlformats.org/officeDocument/2006/math" xmlns:v="urn:schemas-microsoft-com:vml" xmlns:wp14="http://schemas.microsoft.com/office/word/2010/wordprocessingDrawing" xmlns:wp="http://schemas.openxmlformats.org/drawingml/2006/wordprocessingDrawing" xmlns:w10="urn:schemas-microsoft-com:office:word" xmlns:w="http://schemas.openxmlformats.org/wordprocessingml/2006/main" xmlns:w14="http://schemas.microsoft.com/office/word/2010/wordml" xmlns:w15="http://schemas.microsoft.com/office/word/2012/wordml" xmlns:w16cid="http://schemas.microsoft.com/office/word/2016/wordml/cid" xmlns:w16se="http://schemas.microsoft.com/office/word/2015/wordml/symex" xmlns:wpg="http://schemas.microsoft.com/office/word/2010/wordprocessingGroup" xmlns:wpi="http://schemas.microsoft.com/office/word/2010/wordprocessingInk" xmlns:wne="http://schemas.microsoft.com/office/word/2006/wordml" xmlns:wps="http://schemas.microsoft.com/office/word/2010/wordprocessingShape" mc:Ignorable="w14 w15 w16se w16cid wp14">
+<w:numbering xmlns:wpc="http://schemas.microsoft.com/office/word/2010/wordprocessingCanvas" xmlns:cx="http://schemas.microsoft.com/office/drawing/2014/chartex" xmlns:cx1="http://schemas.microsoft.com/office/drawing/2015/9/8/chartex" xmlns:cx2="http://schemas.microsoft.com/office/drawing/2015/10/21/chartex" xmlns:cx3="http://schemas.microsoft.com/office/drawing/2016/5/9/chartex" xmlns:cx4="http://schemas.microsoft.com/office/drawing/2016/5/10/chartex" xmlns:cx5="http://schemas.microsoft.com/office/drawing/2016/5/11/chartex" xmlns:cx6="http://schemas.microsoft.com/office/drawing/2016/5/12/chartex" xmlns:cx7="http://schemas.microsoft.com/office/drawing/2016/5/13/chartex" xmlns:cx8="http://schemas.microsoft.com/office/drawing/2016/5/14/chartex" xmlns:mc="http://schemas.openxmlformats.org/markup-compatibility/2006" xmlns:aink="http://schemas.microsoft.com/office/drawing/2016/ink" xmlns:am3d="http://schemas.microsoft.com/office/drawing/2017/model3d" xmlns:o="urn:schemas-microsoft-com:office:office" xmlns:r="http://schemas.openxmlformats.org/officeDocument/2006/relationships" xmlns:m="http://schemas.openxmlformats.org/officeDocument/2006/math" xmlns:v="urn:schemas-microsoft-com:vml" xmlns:wp14="http://schemas.microsoft.com/office/word/2010/wordprocessingDrawing" xmlns:wp="http://schemas.openxmlformats.org/drawingml/2006/wordprocessingDrawing" xmlns:w10="urn:schemas-microsoft-com:office:word" xmlns:w="http://schemas.openxmlformats.org/wordprocessingml/2006/main" xmlns:w14="http://schemas.microsoft.com/office/word/2010/wordml" xmlns:w15="http://schemas.microsoft.com/office/word/2012/wordml" xmlns:w16cex="http://schemas.microsoft.com/office/word/2018/wordml/cex" xmlns:w16cid="http://schemas.microsoft.com/office/word/2016/wordml/cid" xmlns:w16="http://schemas.microsoft.com/office/word/2018/wordml" xmlns:w16se="http://schemas.microsoft.com/office/word/2015/wordml/symex" xmlns:wpg="http://schemas.microsoft.com/office/word/2010/wordprocessingGroup" xmlns:wpi="http://schemas.microsoft.com/office/word/2010/wordprocessingInk" xmlns:wne="http://schemas.microsoft.com/office/word/2006/wordml" xmlns:wps="http://schemas.microsoft.com/office/word/2010/wordprocessingShape" mc:Ignorable="w14 w15 w16se w16cid w16 w16cex wp14">
   <w:numPicBullet w:numPicBulletId="0">
     <w:pict>
       <v:shapetype id="_x0000_t75" coordsize="21600,21600" o:spt="75" o:preferrelative="t" path="m@4@5l@4@11@9@11@9@5xe" filled="f" stroked="f">
@@ -5070,21 +5053,21 @@
         <v:path o:extrusionok="f" gradientshapeok="t" o:connecttype="rect"/>
         <o:lock v:ext="edit" aspectratio="t"/>
       </v:shapetype>
-      <v:shape id="_x0000_i1068" type="#_x0000_t75" alt="Sad Face with No Fill" style="width:29.35pt;height:29.35pt;visibility:visible" o:gfxdata="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" o:bullet="t">
+      <v:shape id="_x0000_i1083" type="#_x0000_t75" alt="Sad Face with No Fill" style="width:29.2pt;height:29.2pt;visibility:visible" o:gfxdata="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" o:bullet="t">
         <v:imagedata r:id="rId1" o:title="" cropbottom="-702f" cropright="-702f"/>
       </v:shape>
     </w:pict>
   </w:numPicBullet>
   <w:numPicBullet w:numPicBulletId="1">
     <w:pict>
-      <v:shape id="_x0000_i1069" type="#_x0000_t75" alt="Sad Face with No Fill" style="width:384pt;height:384pt;visibility:visible" o:bullet="t">
+      <v:shape id="_x0000_i1084" type="#_x0000_t75" alt="Sad Face with No Fill" style="width:384pt;height:384pt;visibility:visible" o:bullet="t">
         <v:imagedata r:id="rId2" o:title="Sad Face with No Fill"/>
       </v:shape>
     </w:pict>
   </w:numPicBullet>
   <w:numPicBullet w:numPicBulletId="2">
     <w:pict>
-      <v:shape id="_x0000_i1070" type="#_x0000_t75" alt="Sad Face with No Fill" style="width:44.25pt;height:44.25pt;visibility:visible" o:bullet="t">
+      <v:shape id="_x0000_i1085" type="#_x0000_t75" alt="Sad Face with No Fill" style="width:44.35pt;height:44.35pt;visibility:visible" o:bullet="t">
         <v:imagedata r:id="rId3" o:title="Sad Face with No Fill"/>
         <o:lock v:ext="edit" aspectratio="f"/>
       </v:shape>
@@ -6573,7 +6556,7 @@
 </file>
 
 <file path=word/styles.xml><?xml version="1.0" encoding="utf-8"?>
-<w:styles xmlns:mc="http://schemas.openxmlformats.org/markup-compatibility/2006" xmlns:r="http://schemas.openxmlformats.org/officeDocument/2006/relationships" xmlns:w="http://schemas.openxmlformats.org/wordprocessingml/2006/main" xmlns:w14="http://schemas.microsoft.com/office/word/2010/wordml" xmlns:w15="http://schemas.microsoft.com/office/word/2012/wordml" xmlns:w16cid="http://schemas.microsoft.com/office/word/2016/wordml/cid" xmlns:w16se="http://schemas.microsoft.com/office/word/2015/wordml/symex" mc:Ignorable="w14 w15 w16se w16cid">
+<w:styles xmlns:mc="http://schemas.openxmlformats.org/markup-compatibility/2006" xmlns:r="http://schemas.openxmlformats.org/officeDocument/2006/relationships" xmlns:w="http://schemas.openxmlformats.org/wordprocessingml/2006/main" xmlns:w14="http://schemas.microsoft.com/office/word/2010/wordml" xmlns:w15="http://schemas.microsoft.com/office/word/2012/wordml" xmlns:w16cex="http://schemas.microsoft.com/office/word/2018/wordml/cex" xmlns:w16cid="http://schemas.microsoft.com/office/word/2016/wordml/cid" xmlns:w16="http://schemas.microsoft.com/office/word/2018/wordml" xmlns:w16se="http://schemas.microsoft.com/office/word/2015/wordml/symex" mc:Ignorable="w14 w15 w16se w16cid w16 w16cex">
   <w:docDefaults>
     <w:rPrDefault>
       <w:rPr>
@@ -6585,7 +6568,7 @@
     </w:rPrDefault>
     <w:pPrDefault/>
   </w:docDefaults>
-  <w:latentStyles w:defLockedState="0" w:defUIPriority="99" w:defSemiHidden="0" w:defUnhideWhenUsed="0" w:defQFormat="0" w:count="377">
+  <w:latentStyles w:defLockedState="0" w:defUIPriority="99" w:defSemiHidden="0" w:defUnhideWhenUsed="0" w:defQFormat="0" w:count="376">
     <w:lsdException w:name="Normal" w:uiPriority="0" w:qFormat="1"/>
     <w:lsdException w:name="heading 1" w:uiPriority="9" w:qFormat="1"/>
     <w:lsdException w:name="heading 2" w:semiHidden="1" w:uiPriority="9" w:unhideWhenUsed="1" w:qFormat="1"/>
@@ -6691,6 +6674,7 @@
     <w:lsdException w:name="HTML Sample" w:semiHidden="1" w:unhideWhenUsed="1"/>
     <w:lsdException w:name="HTML Typewriter" w:semiHidden="1" w:unhideWhenUsed="1"/>
     <w:lsdException w:name="HTML Variable" w:semiHidden="1" w:unhideWhenUsed="1"/>
+    <w:lsdException w:name="Normal Table" w:semiHidden="1" w:unhideWhenUsed="1"/>
     <w:lsdException w:name="annotation subject" w:semiHidden="1" w:unhideWhenUsed="1"/>
     <w:lsdException w:name="No List" w:semiHidden="1" w:unhideWhenUsed="1"/>
     <w:lsdException w:name="Outline List 1" w:semiHidden="1" w:unhideWhenUsed="1"/>
@@ -6737,8 +6721,10 @@
     <w:lsdException w:name="Table Subtle 2" w:semiHidden="1" w:unhideWhenUsed="1"/>
     <w:lsdException w:name="Table Web 1" w:semiHidden="1" w:unhideWhenUsed="1"/>
     <w:lsdException w:name="Table Web 2" w:semiHidden="1" w:unhideWhenUsed="1"/>
+    <w:lsdException w:name="Table Web 3" w:semiHidden="1" w:unhideWhenUsed="1"/>
     <w:lsdException w:name="Balloon Text" w:semiHidden="1" w:unhideWhenUsed="1"/>
     <w:lsdException w:name="Table Grid" w:uiPriority="59"/>
+    <w:lsdException w:name="Table Theme" w:semiHidden="1" w:unhideWhenUsed="1"/>
     <w:lsdException w:name="Placeholder Text" w:semiHidden="1"/>
     <w:lsdException w:name="No Spacing" w:uiPriority="1" w:qFormat="1"/>
     <w:lsdException w:name="Light Shading" w:uiPriority="60"/>
@@ -6959,7 +6945,6 @@
     <w:lsdException w:name="Hashtag" w:semiHidden="1" w:unhideWhenUsed="1"/>
     <w:lsdException w:name="Unresolved Mention" w:semiHidden="1" w:unhideWhenUsed="1"/>
     <w:lsdException w:name="Smart Link" w:semiHidden="1" w:unhideWhenUsed="1"/>
-    <w:lsdException w:name="Smart Link Error" w:semiHidden="1" w:unhideWhenUsed="1"/>
   </w:latentStyles>
   <w:style w:type="paragraph" w:default="1" w:styleId="Normal">
     <w:name w:val="Normal"/>

</xml_diff>

<commit_message>
Firmata Update; Anpassung Anleitung, Stationen, Laufzettel (PHSZ)
</commit_message>
<xml_diff>
--- a/M2b-Laufzettel.docx
+++ b/M2b-Laufzettel.docx
@@ -2646,6 +2646,12 @@
               <w:rPr>
                 <w:lang w:val="de-DE"/>
               </w:rPr>
+              <w:t>s</w:t>
+            </w:r>
+            <w:r>
+              <w:rPr>
+                <w:lang w:val="de-DE"/>
+              </w:rPr>
               <w:t>irene</w:t>
             </w:r>
           </w:p>
@@ -3500,10 +3506,12 @@
     </w:tbl>
     <w:p/>
     <w:sectPr>
-      <w:headerReference w:type="default" r:id="rId17"/>
-      <w:footerReference w:type="default" r:id="rId18"/>
-      <w:headerReference w:type="first" r:id="rId19"/>
-      <w:footerReference w:type="first" r:id="rId20"/>
+      <w:headerReference w:type="even" r:id="rId17"/>
+      <w:headerReference w:type="default" r:id="rId18"/>
+      <w:footerReference w:type="even" r:id="rId19"/>
+      <w:footerReference w:type="default" r:id="rId20"/>
+      <w:headerReference w:type="first" r:id="rId21"/>
+      <w:footerReference w:type="first" r:id="rId22"/>
       <w:pgSz w:w="16817" w:h="11901" w:orient="landscape"/>
       <w:pgMar w:top="1588" w:right="1134" w:bottom="1418" w:left="1418" w:header="567" w:footer="709" w:gutter="0"/>
       <w:cols w:space="708"/>
@@ -3533,6 +3541,16 @@
 </file>
 
 <file path=word/footer1.xml><?xml version="1.0" encoding="utf-8"?>
+<w:ftr xmlns:wpc="http://schemas.microsoft.com/office/word/2010/wordprocessingCanvas" xmlns:cx="http://schemas.microsoft.com/office/drawing/2014/chartex" xmlns:cx1="http://schemas.microsoft.com/office/drawing/2015/9/8/chartex" xmlns:cx2="http://schemas.microsoft.com/office/drawing/2015/10/21/chartex" xmlns:cx3="http://schemas.microsoft.com/office/drawing/2016/5/9/chartex" xmlns:cx4="http://schemas.microsoft.com/office/drawing/2016/5/10/chartex" xmlns:cx5="http://schemas.microsoft.com/office/drawing/2016/5/11/chartex" xmlns:cx6="http://schemas.microsoft.com/office/drawing/2016/5/12/chartex" xmlns:cx7="http://schemas.microsoft.com/office/drawing/2016/5/13/chartex" xmlns:cx8="http://schemas.microsoft.com/office/drawing/2016/5/14/chartex" xmlns:mc="http://schemas.openxmlformats.org/markup-compatibility/2006" xmlns:aink="http://schemas.microsoft.com/office/drawing/2016/ink" xmlns:am3d="http://schemas.microsoft.com/office/drawing/2017/model3d" xmlns:o="urn:schemas-microsoft-com:office:office" xmlns:r="http://schemas.openxmlformats.org/officeDocument/2006/relationships" xmlns:m="http://schemas.openxmlformats.org/officeDocument/2006/math" xmlns:v="urn:schemas-microsoft-com:vml" xmlns:wp14="http://schemas.microsoft.com/office/word/2010/wordprocessingDrawing" xmlns:wp="http://schemas.openxmlformats.org/drawingml/2006/wordprocessingDrawing" xmlns:w10="urn:schemas-microsoft-com:office:word" xmlns:w="http://schemas.openxmlformats.org/wordprocessingml/2006/main" xmlns:w14="http://schemas.microsoft.com/office/word/2010/wordml" xmlns:w15="http://schemas.microsoft.com/office/word/2012/wordml" xmlns:w16cex="http://schemas.microsoft.com/office/word/2018/wordml/cex" xmlns:w16cid="http://schemas.microsoft.com/office/word/2016/wordml/cid" xmlns:w16="http://schemas.microsoft.com/office/word/2018/wordml" xmlns:w16se="http://schemas.microsoft.com/office/word/2015/wordml/symex" xmlns:wpg="http://schemas.microsoft.com/office/word/2010/wordprocessingGroup" xmlns:wpi="http://schemas.microsoft.com/office/word/2010/wordprocessingInk" xmlns:wne="http://schemas.microsoft.com/office/word/2006/wordml" xmlns:wps="http://schemas.microsoft.com/office/word/2010/wordprocessingShape" mc:Ignorable="w14 w15 w16se w16cid w16 w16cex wp14">
+  <w:p>
+    <w:pPr>
+      <w:pStyle w:val="Footer"/>
+    </w:pPr>
+  </w:p>
+</w:ftr>
+</file>
+
+<file path=word/footer2.xml><?xml version="1.0" encoding="utf-8"?>
 <w:ftr xmlns:wpc="http://schemas.microsoft.com/office/word/2010/wordprocessingCanvas" xmlns:cx="http://schemas.microsoft.com/office/drawing/2014/chartex" xmlns:cx1="http://schemas.microsoft.com/office/drawing/2015/9/8/chartex" xmlns:cx2="http://schemas.microsoft.com/office/drawing/2015/10/21/chartex" xmlns:cx3="http://schemas.microsoft.com/office/drawing/2016/5/9/chartex" xmlns:cx4="http://schemas.microsoft.com/office/drawing/2016/5/10/chartex" xmlns:cx5="http://schemas.microsoft.com/office/drawing/2016/5/11/chartex" xmlns:cx6="http://schemas.microsoft.com/office/drawing/2016/5/12/chartex" xmlns:cx7="http://schemas.microsoft.com/office/drawing/2016/5/13/chartex" xmlns:cx8="http://schemas.microsoft.com/office/drawing/2016/5/14/chartex" xmlns:mc="http://schemas.openxmlformats.org/markup-compatibility/2006" xmlns:aink="http://schemas.microsoft.com/office/drawing/2016/ink" xmlns:am3d="http://schemas.microsoft.com/office/drawing/2017/model3d" xmlns:o="urn:schemas-microsoft-com:office:office" xmlns:r="http://schemas.openxmlformats.org/officeDocument/2006/relationships" xmlns:m="http://schemas.openxmlformats.org/officeDocument/2006/math" xmlns:v="urn:schemas-microsoft-com:vml" xmlns:wp14="http://schemas.microsoft.com/office/word/2010/wordprocessingDrawing" xmlns:wp="http://schemas.openxmlformats.org/drawingml/2006/wordprocessingDrawing" xmlns:w10="urn:schemas-microsoft-com:office:word" xmlns:w="http://schemas.openxmlformats.org/wordprocessingml/2006/main" xmlns:w14="http://schemas.microsoft.com/office/word/2010/wordml" xmlns:w15="http://schemas.microsoft.com/office/word/2012/wordml" xmlns:w16cex="http://schemas.microsoft.com/office/word/2018/wordml/cex" xmlns:w16cid="http://schemas.microsoft.com/office/word/2016/wordml/cid" xmlns:w16="http://schemas.microsoft.com/office/word/2018/wordml" xmlns:w16se="http://schemas.microsoft.com/office/word/2015/wordml/symex" xmlns:wpg="http://schemas.microsoft.com/office/word/2010/wordprocessingGroup" xmlns:wpi="http://schemas.microsoft.com/office/word/2010/wordprocessingInk" xmlns:wne="http://schemas.microsoft.com/office/word/2006/wordml" xmlns:wps="http://schemas.microsoft.com/office/word/2010/wordprocessingShape" mc:Ignorable="w14 w15 w16se w16cid w16 w16cex wp14">
   <w:p>
     <w:pPr>
@@ -3732,7 +3750,7 @@
                             <w:ind w:left="1701" w:right="2228"/>
                             <w:jc w:val="right"/>
                             <w:rPr>
-                              <w:rFonts w:ascii="Roboto" w:hAnsi="Roboto"/>
+                              <w:rFonts w:ascii="Roboto Medium" w:hAnsi="Roboto Medium"/>
                               <w:color w:val="193553"/>
                               <w:sz w:val="16"/>
                               <w:szCs w:val="16"/>
@@ -3740,27 +3758,25 @@
                           </w:pPr>
                           <w:r>
                             <w:rPr>
-                              <w:rFonts w:ascii="Roboto" w:hAnsi="Roboto"/>
+                              <w:rFonts w:ascii="Roboto Medium" w:hAnsi="Roboto Medium"/>
                               <w:color w:val="193553"/>
                               <w:sz w:val="16"/>
                               <w:szCs w:val="16"/>
                             </w:rPr>
-                            <w:t xml:space="preserve">Prof. </w:t>
+                            <w:t>Prof. Dr</w:t>
                           </w:r>
-                          <w:proofErr w:type="spellStart"/>
                           <w:r>
                             <w:rPr>
-                              <w:rFonts w:ascii="Roboto" w:hAnsi="Roboto"/>
+                              <w:rFonts w:ascii="Roboto Medium" w:hAnsi="Roboto Medium"/>
                               <w:color w:val="193553"/>
                               <w:sz w:val="16"/>
                               <w:szCs w:val="16"/>
                             </w:rPr>
-                            <w:t>Dr</w:t>
+                            <w:t>.</w:t>
                           </w:r>
-                          <w:proofErr w:type="spellEnd"/>
                           <w:r>
                             <w:rPr>
-                              <w:rFonts w:ascii="Roboto" w:hAnsi="Roboto"/>
+                              <w:rFonts w:ascii="Roboto Medium" w:hAnsi="Roboto Medium"/>
                               <w:color w:val="193553"/>
                               <w:sz w:val="16"/>
                               <w:szCs w:val="16"/>
@@ -3770,7 +3786,7 @@
                           <w:proofErr w:type="spellStart"/>
                           <w:r>
                             <w:rPr>
-                              <w:rFonts w:ascii="Roboto" w:hAnsi="Roboto"/>
+                              <w:rFonts w:ascii="Roboto Medium" w:hAnsi="Roboto Medium"/>
                               <w:color w:val="193553"/>
                               <w:sz w:val="16"/>
                               <w:szCs w:val="16"/>
@@ -3780,7 +3796,7 @@
                           <w:proofErr w:type="spellEnd"/>
                           <w:r>
                             <w:rPr>
-                              <w:rFonts w:ascii="Roboto" w:hAnsi="Roboto"/>
+                              <w:rFonts w:ascii="Roboto Medium" w:hAnsi="Roboto Medium"/>
                               <w:color w:val="193553"/>
                               <w:sz w:val="16"/>
                               <w:szCs w:val="16"/>
@@ -3790,7 +3806,7 @@
                           <w:proofErr w:type="spellStart"/>
                           <w:r>
                             <w:rPr>
-                              <w:rFonts w:ascii="Roboto" w:hAnsi="Roboto"/>
+                              <w:rFonts w:ascii="Roboto Medium" w:hAnsi="Roboto Medium"/>
                               <w:color w:val="193553"/>
                               <w:sz w:val="16"/>
                               <w:szCs w:val="16"/>
@@ -3804,7 +3820,7 @@
                             <w:ind w:left="1701" w:right="2228"/>
                             <w:jc w:val="right"/>
                             <w:rPr>
-                              <w:rFonts w:ascii="Roboto" w:hAnsi="Roboto"/>
+                              <w:rFonts w:ascii="Roboto Medium" w:hAnsi="Roboto Medium"/>
                               <w:color w:val="193553"/>
                               <w:sz w:val="16"/>
                               <w:szCs w:val="16"/>
@@ -3812,7 +3828,7 @@
                           </w:pPr>
                           <w:r>
                             <w:rPr>
-                              <w:rFonts w:ascii="Roboto" w:hAnsi="Roboto"/>
+                              <w:rFonts w:ascii="Roboto Medium" w:hAnsi="Roboto Medium"/>
                               <w:color w:val="193553"/>
                               <w:sz w:val="16"/>
                               <w:szCs w:val="16"/>
@@ -3850,7 +3866,7 @@
                       <w:ind w:left="1701" w:right="2228"/>
                       <w:jc w:val="right"/>
                       <w:rPr>
-                        <w:rFonts w:ascii="Roboto" w:hAnsi="Roboto"/>
+                        <w:rFonts w:ascii="Roboto Medium" w:hAnsi="Roboto Medium"/>
                         <w:color w:val="193553"/>
                         <w:sz w:val="16"/>
                         <w:szCs w:val="16"/>
@@ -3858,27 +3874,25 @@
                     </w:pPr>
                     <w:r>
                       <w:rPr>
-                        <w:rFonts w:ascii="Roboto" w:hAnsi="Roboto"/>
+                        <w:rFonts w:ascii="Roboto Medium" w:hAnsi="Roboto Medium"/>
                         <w:color w:val="193553"/>
                         <w:sz w:val="16"/>
                         <w:szCs w:val="16"/>
                       </w:rPr>
-                      <w:t xml:space="preserve">Prof. </w:t>
+                      <w:t>Prof. Dr</w:t>
                     </w:r>
-                    <w:proofErr w:type="spellStart"/>
                     <w:r>
                       <w:rPr>
-                        <w:rFonts w:ascii="Roboto" w:hAnsi="Roboto"/>
+                        <w:rFonts w:ascii="Roboto Medium" w:hAnsi="Roboto Medium"/>
                         <w:color w:val="193553"/>
                         <w:sz w:val="16"/>
                         <w:szCs w:val="16"/>
                       </w:rPr>
-                      <w:t>Dr</w:t>
+                      <w:t>.</w:t>
                     </w:r>
-                    <w:proofErr w:type="spellEnd"/>
                     <w:r>
                       <w:rPr>
-                        <w:rFonts w:ascii="Roboto" w:hAnsi="Roboto"/>
+                        <w:rFonts w:ascii="Roboto Medium" w:hAnsi="Roboto Medium"/>
                         <w:color w:val="193553"/>
                         <w:sz w:val="16"/>
                         <w:szCs w:val="16"/>
@@ -3888,7 +3902,7 @@
                     <w:proofErr w:type="spellStart"/>
                     <w:r>
                       <w:rPr>
-                        <w:rFonts w:ascii="Roboto" w:hAnsi="Roboto"/>
+                        <w:rFonts w:ascii="Roboto Medium" w:hAnsi="Roboto Medium"/>
                         <w:color w:val="193553"/>
                         <w:sz w:val="16"/>
                         <w:szCs w:val="16"/>
@@ -3898,7 +3912,7 @@
                     <w:proofErr w:type="spellEnd"/>
                     <w:r>
                       <w:rPr>
-                        <w:rFonts w:ascii="Roboto" w:hAnsi="Roboto"/>
+                        <w:rFonts w:ascii="Roboto Medium" w:hAnsi="Roboto Medium"/>
                         <w:color w:val="193553"/>
                         <w:sz w:val="16"/>
                         <w:szCs w:val="16"/>
@@ -3908,7 +3922,7 @@
                     <w:proofErr w:type="spellStart"/>
                     <w:r>
                       <w:rPr>
-                        <w:rFonts w:ascii="Roboto" w:hAnsi="Roboto"/>
+                        <w:rFonts w:ascii="Roboto Medium" w:hAnsi="Roboto Medium"/>
                         <w:color w:val="193553"/>
                         <w:sz w:val="16"/>
                         <w:szCs w:val="16"/>
@@ -3922,7 +3936,7 @@
                       <w:ind w:left="1701" w:right="2228"/>
                       <w:jc w:val="right"/>
                       <w:rPr>
-                        <w:rFonts w:ascii="Roboto" w:hAnsi="Roboto"/>
+                        <w:rFonts w:ascii="Roboto Medium" w:hAnsi="Roboto Medium"/>
                         <w:color w:val="193553"/>
                         <w:sz w:val="16"/>
                         <w:szCs w:val="16"/>
@@ -3930,7 +3944,7 @@
                     </w:pPr>
                     <w:r>
                       <w:rPr>
-                        <w:rFonts w:ascii="Roboto" w:hAnsi="Roboto"/>
+                        <w:rFonts w:ascii="Roboto Medium" w:hAnsi="Roboto Medium"/>
                         <w:color w:val="193553"/>
                         <w:sz w:val="16"/>
                         <w:szCs w:val="16"/>
@@ -4035,7 +4049,7 @@
 </w:ftr>
 </file>
 
-<file path=word/footer2.xml><?xml version="1.0" encoding="utf-8"?>
+<file path=word/footer3.xml><?xml version="1.0" encoding="utf-8"?>
 <w:ftr xmlns:wpc="http://schemas.microsoft.com/office/word/2010/wordprocessingCanvas" xmlns:cx="http://schemas.microsoft.com/office/drawing/2014/chartex" xmlns:cx1="http://schemas.microsoft.com/office/drawing/2015/9/8/chartex" xmlns:cx2="http://schemas.microsoft.com/office/drawing/2015/10/21/chartex" xmlns:cx3="http://schemas.microsoft.com/office/drawing/2016/5/9/chartex" xmlns:cx4="http://schemas.microsoft.com/office/drawing/2016/5/10/chartex" xmlns:cx5="http://schemas.microsoft.com/office/drawing/2016/5/11/chartex" xmlns:cx6="http://schemas.microsoft.com/office/drawing/2016/5/12/chartex" xmlns:cx7="http://schemas.microsoft.com/office/drawing/2016/5/13/chartex" xmlns:cx8="http://schemas.microsoft.com/office/drawing/2016/5/14/chartex" xmlns:mc="http://schemas.openxmlformats.org/markup-compatibility/2006" xmlns:aink="http://schemas.microsoft.com/office/drawing/2016/ink" xmlns:am3d="http://schemas.microsoft.com/office/drawing/2017/model3d" xmlns:o="urn:schemas-microsoft-com:office:office" xmlns:r="http://schemas.openxmlformats.org/officeDocument/2006/relationships" xmlns:m="http://schemas.openxmlformats.org/officeDocument/2006/math" xmlns:v="urn:schemas-microsoft-com:vml" xmlns:wp14="http://schemas.microsoft.com/office/word/2010/wordprocessingDrawing" xmlns:wp="http://schemas.openxmlformats.org/drawingml/2006/wordprocessingDrawing" xmlns:w10="urn:schemas-microsoft-com:office:word" xmlns:w="http://schemas.openxmlformats.org/wordprocessingml/2006/main" xmlns:w14="http://schemas.microsoft.com/office/word/2010/wordml" xmlns:w15="http://schemas.microsoft.com/office/word/2012/wordml" xmlns:w16cex="http://schemas.microsoft.com/office/word/2018/wordml/cex" xmlns:w16cid="http://schemas.microsoft.com/office/word/2016/wordml/cid" xmlns:w16="http://schemas.microsoft.com/office/word/2018/wordml" xmlns:w16se="http://schemas.microsoft.com/office/word/2015/wordml/symex" xmlns:wpg="http://schemas.microsoft.com/office/word/2010/wordprocessingGroup" xmlns:wpi="http://schemas.microsoft.com/office/word/2010/wordprocessingInk" xmlns:wne="http://schemas.microsoft.com/office/word/2006/wordml" xmlns:wps="http://schemas.microsoft.com/office/word/2010/wordprocessingShape" mc:Ignorable="w14 w15 w16se w16cid w16 w16cex wp14">
   <w:p>
     <w:pPr>
@@ -4575,9 +4589,19 @@
   <w:p>
     <w:pPr>
       <w:pStyle w:val="Header"/>
+    </w:pPr>
+  </w:p>
+</w:hdr>
+</file>
+
+<file path=word/header2.xml><?xml version="1.0" encoding="utf-8"?>
+<w:hdr xmlns:wpc="http://schemas.microsoft.com/office/word/2010/wordprocessingCanvas" xmlns:cx="http://schemas.microsoft.com/office/drawing/2014/chartex" xmlns:cx1="http://schemas.microsoft.com/office/drawing/2015/9/8/chartex" xmlns:cx2="http://schemas.microsoft.com/office/drawing/2015/10/21/chartex" xmlns:cx3="http://schemas.microsoft.com/office/drawing/2016/5/9/chartex" xmlns:cx4="http://schemas.microsoft.com/office/drawing/2016/5/10/chartex" xmlns:cx5="http://schemas.microsoft.com/office/drawing/2016/5/11/chartex" xmlns:cx6="http://schemas.microsoft.com/office/drawing/2016/5/12/chartex" xmlns:cx7="http://schemas.microsoft.com/office/drawing/2016/5/13/chartex" xmlns:cx8="http://schemas.microsoft.com/office/drawing/2016/5/14/chartex" xmlns:mc="http://schemas.openxmlformats.org/markup-compatibility/2006" xmlns:aink="http://schemas.microsoft.com/office/drawing/2016/ink" xmlns:am3d="http://schemas.microsoft.com/office/drawing/2017/model3d" xmlns:o="urn:schemas-microsoft-com:office:office" xmlns:r="http://schemas.openxmlformats.org/officeDocument/2006/relationships" xmlns:m="http://schemas.openxmlformats.org/officeDocument/2006/math" xmlns:v="urn:schemas-microsoft-com:vml" xmlns:wp14="http://schemas.microsoft.com/office/word/2010/wordprocessingDrawing" xmlns:wp="http://schemas.openxmlformats.org/drawingml/2006/wordprocessingDrawing" xmlns:w10="urn:schemas-microsoft-com:office:word" xmlns:w="http://schemas.openxmlformats.org/wordprocessingml/2006/main" xmlns:w14="http://schemas.microsoft.com/office/word/2010/wordml" xmlns:w15="http://schemas.microsoft.com/office/word/2012/wordml" xmlns:w16cex="http://schemas.microsoft.com/office/word/2018/wordml/cex" xmlns:w16cid="http://schemas.microsoft.com/office/word/2016/wordml/cid" xmlns:w16="http://schemas.microsoft.com/office/word/2018/wordml" xmlns:w16se="http://schemas.microsoft.com/office/word/2015/wordml/symex" xmlns:wpg="http://schemas.microsoft.com/office/word/2010/wordprocessingGroup" xmlns:wpi="http://schemas.microsoft.com/office/word/2010/wordprocessingInk" xmlns:wne="http://schemas.microsoft.com/office/word/2006/wordml" xmlns:wps="http://schemas.microsoft.com/office/word/2010/wordprocessingShape" mc:Ignorable="w14 w15 w16se w16cid w16 w16cex wp14">
+  <w:p>
+    <w:pPr>
+      <w:pStyle w:val="Header"/>
       <w:ind w:firstLine="567"/>
       <w:rPr>
-        <w:rFonts w:ascii="Roboto" w:hAnsi="Roboto"/>
+        <w:rFonts w:ascii="Roboto Medium" w:hAnsi="Roboto Medium"/>
         <w:color w:val="193553"/>
       </w:rPr>
     </w:pPr>
@@ -4776,7 +4800,7 @@
     </w:r>
     <w:r>
       <w:rPr>
-        <w:rFonts w:ascii="Roboto" w:hAnsi="Roboto"/>
+        <w:rFonts w:ascii="Roboto Medium" w:hAnsi="Roboto Medium"/>
         <w:color w:val="193553"/>
       </w:rPr>
       <w:t>von: _______________________________ (Name)</w:t>
@@ -4785,7 +4809,7 @@
 </w:hdr>
 </file>
 
-<file path=word/header2.xml><?xml version="1.0" encoding="utf-8"?>
+<file path=word/header3.xml><?xml version="1.0" encoding="utf-8"?>
 <w:hdr xmlns:wpc="http://schemas.microsoft.com/office/word/2010/wordprocessingCanvas" xmlns:cx="http://schemas.microsoft.com/office/drawing/2014/chartex" xmlns:cx1="http://schemas.microsoft.com/office/drawing/2015/9/8/chartex" xmlns:cx2="http://schemas.microsoft.com/office/drawing/2015/10/21/chartex" xmlns:cx3="http://schemas.microsoft.com/office/drawing/2016/5/9/chartex" xmlns:cx4="http://schemas.microsoft.com/office/drawing/2016/5/10/chartex" xmlns:cx5="http://schemas.microsoft.com/office/drawing/2016/5/11/chartex" xmlns:cx6="http://schemas.microsoft.com/office/drawing/2016/5/12/chartex" xmlns:cx7="http://schemas.microsoft.com/office/drawing/2016/5/13/chartex" xmlns:cx8="http://schemas.microsoft.com/office/drawing/2016/5/14/chartex" xmlns:mc="http://schemas.openxmlformats.org/markup-compatibility/2006" xmlns:aink="http://schemas.microsoft.com/office/drawing/2016/ink" xmlns:am3d="http://schemas.microsoft.com/office/drawing/2017/model3d" xmlns:o="urn:schemas-microsoft-com:office:office" xmlns:r="http://schemas.openxmlformats.org/officeDocument/2006/relationships" xmlns:m="http://schemas.openxmlformats.org/officeDocument/2006/math" xmlns:v="urn:schemas-microsoft-com:vml" xmlns:wp14="http://schemas.microsoft.com/office/word/2010/wordprocessingDrawing" xmlns:wp="http://schemas.openxmlformats.org/drawingml/2006/wordprocessingDrawing" xmlns:w10="urn:schemas-microsoft-com:office:word" xmlns:w="http://schemas.openxmlformats.org/wordprocessingml/2006/main" xmlns:w14="http://schemas.microsoft.com/office/word/2010/wordml" xmlns:w15="http://schemas.microsoft.com/office/word/2012/wordml" xmlns:w16cex="http://schemas.microsoft.com/office/word/2018/wordml/cex" xmlns:w16cid="http://schemas.microsoft.com/office/word/2016/wordml/cid" xmlns:w16="http://schemas.microsoft.com/office/word/2018/wordml" xmlns:w16se="http://schemas.microsoft.com/office/word/2015/wordml/symex" xmlns:wpg="http://schemas.microsoft.com/office/word/2010/wordprocessingGroup" xmlns:wpi="http://schemas.microsoft.com/office/word/2010/wordprocessingInk" xmlns:wne="http://schemas.microsoft.com/office/word/2006/wordml" xmlns:wps="http://schemas.microsoft.com/office/word/2010/wordprocessingShape" mc:Ignorable="w14 w15 w16se w16cid w16 w16cex wp14">
   <w:p>
     <w:pPr>
@@ -5053,21 +5077,21 @@
         <v:path o:extrusionok="f" gradientshapeok="t" o:connecttype="rect"/>
         <o:lock v:ext="edit" aspectratio="t"/>
       </v:shapetype>
-      <v:shape id="_x0000_i1083" type="#_x0000_t75" alt="Sad Face with No Fill" style="width:29.2pt;height:29.2pt;visibility:visible" o:gfxdata="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" o:bullet="t">
+      <v:shape id="_x0000_i1047" type="#_x0000_t75" alt="Sad Face with No Fill" style="width:29.35pt;height:29.35pt;visibility:visible" o:gfxdata="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" o:bullet="t">
         <v:imagedata r:id="rId1" o:title="" cropbottom="-702f" cropright="-702f"/>
       </v:shape>
     </w:pict>
   </w:numPicBullet>
   <w:numPicBullet w:numPicBulletId="1">
     <w:pict>
-      <v:shape id="_x0000_i1084" type="#_x0000_t75" alt="Sad Face with No Fill" style="width:384pt;height:384pt;visibility:visible" o:bullet="t">
+      <v:shape id="_x0000_i1048" type="#_x0000_t75" alt="Sad Face with No Fill" style="width:384pt;height:384pt;visibility:visible" o:bullet="t">
         <v:imagedata r:id="rId2" o:title="Sad Face with No Fill"/>
       </v:shape>
     </w:pict>
   </w:numPicBullet>
   <w:numPicBullet w:numPicBulletId="2">
     <w:pict>
-      <v:shape id="_x0000_i1085" type="#_x0000_t75" alt="Sad Face with No Fill" style="width:44.35pt;height:44.35pt;visibility:visible" o:bullet="t">
+      <v:shape id="_x0000_i1049" type="#_x0000_t75" alt="Sad Face with No Fill" style="width:44.25pt;height:44.25pt;visibility:visible" o:bullet="t">
         <v:imagedata r:id="rId3" o:title="Sad Face with No Fill"/>
         <o:lock v:ext="edit" aspectratio="f"/>
       </v:shape>

</xml_diff>